<commit_message>
offerte en de planning
</commit_message>
<xml_diff>
--- a/Barroc IT - Documentatie/Santino/Offerte.docx
+++ b/Barroc IT - Documentatie/Santino/Offerte.docx
@@ -274,6 +274,7 @@
                                           <w:szCs w:val="108"/>
                                         </w:rPr>
                                       </w:pPr>
+                                      <w:proofErr w:type="spellStart"/>
                                       <w:r>
                                         <w:rPr>
                                           <w:rFonts w:asciiTheme="majorHAnsi" w:eastAsiaTheme="majorEastAsia" w:hAnsiTheme="majorHAnsi" w:cstheme="majorBidi"/>
@@ -283,6 +284,7 @@
                                         </w:rPr>
                                         <w:t>Offerte</w:t>
                                       </w:r>
+                                      <w:proofErr w:type="spellEnd"/>
                                     </w:p>
                                   </w:sdtContent>
                                 </w:sdt>
@@ -1665,13 +1667,42 @@
         </w:p>
         <w:p>
           <w:r>
-            <w:t xml:space="preserve">Het feit dat BarrocIT een probleem heeft met de communicatie is </w:t>
+            <w:t xml:space="preserve">Het feit dat </w:t>
+          </w:r>
+          <w:proofErr w:type="spellStart"/>
+          <w:r>
+            <w:t>BarrocIT</w:t>
+          </w:r>
+          <w:proofErr w:type="spellEnd"/>
+          <w:r>
+            <w:t xml:space="preserve"> een probleem heeft met de communicatie is </w:t>
           </w:r>
           <w:r>
-            <w:t xml:space="preserve">zeer duidelijk aangegeven. Doormiddel dat er een interview heeft plaatsgevonden zijn we er achter gekomen waar dit probleem ligt. Er is hier besproken wat de visie van BarrocIT is over het probleem en is er zo goed mogelijk gecommuniceerd om deze visie over te brengen naar ons.  </w:t>
+            <w:t xml:space="preserve">zeer duidelijk aangegeven. Doormiddel dat er een interview heeft plaatsgevonden zijn we er achter gekomen waar dit probleem ligt. Er is hier besproken wat de visie van </w:t>
           </w:r>
+          <w:proofErr w:type="spellStart"/>
           <w:r>
-            <w:t>Voor ons is het idee duidelijk, we weten wat er bij BarrocIT gebeurd en waar het probleem zit. Wij, Steven Logghe, Tom Smits en Santino Bonora</w:t>
+            <w:t>BarrocIT</w:t>
+          </w:r>
+          <w:proofErr w:type="spellEnd"/>
+          <w:r>
+            <w:t xml:space="preserve"> is over het probleem en is er zo goed mogelijk gecommuniceerd om deze visie over te brengen naar </w:t>
+          </w:r>
+          <w:proofErr w:type="gramStart"/>
+          <w:r>
+            <w:t xml:space="preserve">ons.  </w:t>
+          </w:r>
+          <w:proofErr w:type="gramEnd"/>
+          <w:r>
+            <w:t xml:space="preserve">Voor ons is het idee duidelijk, we weten wat er bij </w:t>
+          </w:r>
+          <w:proofErr w:type="spellStart"/>
+          <w:r>
+            <w:t>BarrocIT</w:t>
+          </w:r>
+          <w:proofErr w:type="spellEnd"/>
+          <w:r>
+            <w:t xml:space="preserve"> gebeurd en waar het probleem zit. Wij, Steven Logghe, Tom Smits en Santino Bonora</w:t>
           </w:r>
           <w:r>
             <w:t>, zijn benieuwd wanneer wij kunnen beginnen aan dit project. Wij geloven erin dat problemen er zijn om opgelost te worden.</w:t>
@@ -1689,10 +1720,39 @@
           <w:r>
             <w:t>en hier zullen ook dingen besproken worden die ook in het interview besproken zijn. Daarna zal er besproken worden wat u van ons verwacht en wat uw eisen richting ons zijn. Ook zult u weten wat u van ons kan verwachten. Dan zult u lezen hoe wij op uw probleem kijken, en wat wij denken over uw probleem. Hierna laten we u weten hoe onze visie is op uw gewenste resultaat.</w:t>
           </w:r>
+          <w:r>
+            <w:t xml:space="preserve"> Ook staat hierin beschreven wie er allemaal aan dit project meewerken. </w:t>
+          </w:r>
+        </w:p>
+        <w:p>
+          <w:pPr>
+            <w:pStyle w:val="Heading1"/>
+          </w:pPr>
+          <w:r>
+            <w:br w:type="column"/>
+          </w:r>
+          <w:r>
+            <w:lastRenderedPageBreak/>
+            <w:t>Wat is de situatie nu?</w:t>
+          </w:r>
+        </w:p>
+        <w:p>
+          <w:r>
+            <w:t>Tijdens ons gesprek met uw medewerker op woensdag, 9 september, heeft hij aangekaart dat uw bedrijf met een communicatieprobleem kampt</w:t>
+          </w:r>
+          <w:r>
+            <w:t xml:space="preserve">. </w:t>
+          </w:r>
+          <w:proofErr w:type="gramStart"/>
+          <w:r>
+            <w:t>.</w:t>
+          </w:r>
           <w:bookmarkStart w:id="1" w:name="_GoBack"/>
           <w:bookmarkEnd w:id="1"/>
-        </w:p>
-        <w:p>
+          <w:proofErr w:type="gramEnd"/>
+          <w:r>
+            <w:t xml:space="preserve">  </w:t>
+          </w:r>
           <w:r>
             <w:br w:type="column"/>
           </w:r>
@@ -1732,11 +1792,19 @@
           <w:b/>
         </w:rPr>
       </w:pPr>
+      <w:proofErr w:type="spellStart"/>
       <w:r>
         <w:rPr>
           <w:b/>
         </w:rPr>
-        <w:t>Terheijdenseweg 350A</w:t>
+        <w:t>Terheijdenseweg</w:t>
+      </w:r>
+      <w:proofErr w:type="spellEnd"/>
+      <w:r>
+        <w:rPr>
+          <w:b/>
+        </w:rPr>
+        <w:t xml:space="preserve"> 350A</w:t>
       </w:r>
     </w:p>
     <w:p>
@@ -1805,36 +1873,44 @@
     <w:p/>
     <w:p/>
     <w:p>
+      <w:proofErr w:type="spellStart"/>
       <w:r>
         <w:t>Position</w:t>
       </w:r>
+      <w:proofErr w:type="spellEnd"/>
       <w:r>
         <w:tab/>
         <w:t>(situatie schetsen)</w:t>
       </w:r>
     </w:p>
     <w:p>
+      <w:proofErr w:type="spellStart"/>
       <w:r>
         <w:t>Problems</w:t>
       </w:r>
+      <w:proofErr w:type="spellEnd"/>
       <w:r>
         <w:tab/>
         <w:t>(benoem problemen)</w:t>
       </w:r>
     </w:p>
     <w:p>
+      <w:proofErr w:type="spellStart"/>
       <w:r>
         <w:t>Possibilities</w:t>
       </w:r>
+      <w:proofErr w:type="spellEnd"/>
       <w:r>
         <w:tab/>
         <w:t>(mogelijke oplossingen aanbieden)</w:t>
       </w:r>
     </w:p>
     <w:p>
+      <w:proofErr w:type="spellStart"/>
       <w:r>
         <w:t>Proposal</w:t>
       </w:r>
+      <w:proofErr w:type="spellEnd"/>
       <w:r>
         <w:tab/>
         <w:t>(voorstel doen)</w:t>
@@ -2058,7 +2134,71 @@
           <w:rFonts w:ascii="Arial" w:hAnsi="Arial" w:cs="Arial"/>
           <w:color w:val="000000"/>
         </w:rPr>
-        <w:t>"Yes, me speak English very good" -  écht effectief zaken doen in het Engels.</w:t>
+        <w:t xml:space="preserve">"Yes, me </w:t>
+      </w:r>
+      <w:proofErr w:type="spellStart"/>
+      <w:r>
+        <w:rPr>
+          <w:rFonts w:ascii="Arial" w:hAnsi="Arial" w:cs="Arial"/>
+          <w:color w:val="000000"/>
+        </w:rPr>
+        <w:t>speak</w:t>
+      </w:r>
+      <w:proofErr w:type="spellEnd"/>
+      <w:r>
+        <w:rPr>
+          <w:rFonts w:ascii="Arial" w:hAnsi="Arial" w:cs="Arial"/>
+          <w:color w:val="000000"/>
+        </w:rPr>
+        <w:t xml:space="preserve"> English </w:t>
+      </w:r>
+      <w:proofErr w:type="spellStart"/>
+      <w:r>
+        <w:rPr>
+          <w:rFonts w:ascii="Arial" w:hAnsi="Arial" w:cs="Arial"/>
+          <w:color w:val="000000"/>
+        </w:rPr>
+        <w:t>very</w:t>
+      </w:r>
+      <w:proofErr w:type="spellEnd"/>
+      <w:r>
+        <w:rPr>
+          <w:rFonts w:ascii="Arial" w:hAnsi="Arial" w:cs="Arial"/>
+          <w:color w:val="000000"/>
+        </w:rPr>
+        <w:t xml:space="preserve"> </w:t>
+      </w:r>
+      <w:proofErr w:type="spellStart"/>
+      <w:r>
+        <w:rPr>
+          <w:rFonts w:ascii="Arial" w:hAnsi="Arial" w:cs="Arial"/>
+          <w:color w:val="000000"/>
+        </w:rPr>
+        <w:t>good</w:t>
+      </w:r>
+      <w:proofErr w:type="spellEnd"/>
+      <w:r>
+        <w:rPr>
+          <w:rFonts w:ascii="Arial" w:hAnsi="Arial" w:cs="Arial"/>
+          <w:color w:val="000000"/>
+        </w:rPr>
+        <w:t xml:space="preserve">" </w:t>
+      </w:r>
+      <w:proofErr w:type="gramStart"/>
+      <w:r>
+        <w:rPr>
+          <w:rFonts w:ascii="Arial" w:hAnsi="Arial" w:cs="Arial"/>
+          <w:color w:val="000000"/>
+        </w:rPr>
+        <w:t xml:space="preserve">-  </w:t>
+      </w:r>
+      <w:proofErr w:type="gramEnd"/>
+      <w:r>
+        <w:rPr>
+          <w:rFonts w:ascii="Arial" w:hAnsi="Arial" w:cs="Arial"/>
+          <w:color w:val="000000"/>
+        </w:rPr>
+        <w:t>écht effectief zaken doen in het Engels.</w:t>
       </w:r>
     </w:p>
     <w:p>
@@ -2183,8 +2323,19 @@
           <w:sz w:val="22"/>
           <w:szCs w:val="22"/>
         </w:rPr>
-        <w:t>duidelijke layout</w:t>
-      </w:r>
+        <w:t xml:space="preserve">duidelijke </w:t>
+      </w:r>
+      <w:proofErr w:type="spellStart"/>
+      <w:r>
+        <w:rPr>
+          <w:rStyle w:val="Strong"/>
+          <w:rFonts w:ascii="Arial" w:hAnsi="Arial" w:cs="Arial"/>
+          <w:sz w:val="22"/>
+          <w:szCs w:val="22"/>
+        </w:rPr>
+        <w:t>layout</w:t>
+      </w:r>
+      <w:proofErr w:type="spellEnd"/>
       <w:r>
         <w:rPr>
           <w:rFonts w:ascii="Arial" w:hAnsi="Arial" w:cs="Arial"/>
@@ -2222,14 +2373,23 @@
     <w:p>
       <w:pPr>
         <w:pStyle w:val="Heading2"/>
+        <w:rPr>
+          <w:strike/>
+        </w:rPr>
       </w:pPr>
       <w:bookmarkStart w:id="9" w:name="_Toc284890313"/>
       <w:bookmarkStart w:id="10" w:name="_Toc430253909"/>
       <w:r>
+        <w:rPr>
+          <w:strike/>
+        </w:rPr>
         <w:t xml:space="preserve">3. </w:t>
       </w:r>
       <w:commentRangeStart w:id="11"/>
       <w:r>
+        <w:rPr>
+          <w:strike/>
+        </w:rPr>
         <w:t>Inleiding</w:t>
       </w:r>
       <w:bookmarkEnd w:id="9"/>
@@ -2238,6 +2398,7 @@
         <w:rPr>
           <w:rStyle w:val="CommentReference"/>
           <w:rFonts w:asciiTheme="minorHAnsi" w:eastAsiaTheme="minorHAnsi" w:hAnsiTheme="minorHAnsi" w:cstheme="minorBidi"/>
+          <w:strike/>
           <w:color w:val="auto"/>
         </w:rPr>
         <w:commentReference w:id="11"/>
@@ -2259,7 +2420,25 @@
           <w:sz w:val="22"/>
           <w:szCs w:val="22"/>
         </w:rPr>
-        <w:t xml:space="preserve">Bij een persoonlijk document zoals een offerte - een offerte is speciaal geschreven voor een persoon of bedrijf -, verwacht je ook een persoonlijke opening. Niets is echter minder waar. De meeste inleidende teksten bevatten zinsnedes als: "Naar aanleiding van ons gesprek op..." of "In vervolg op ons gesprek...". Dat is een gemiste kans; de inleiding is vaak het eerste echte leesmoment. Een inleiding moet daarom </w:t>
+        <w:t xml:space="preserve">Bij een persoonlijk document zoals een offerte - een offerte is speciaal geschreven voor een persoon of bedrijf -, verwacht je ook een persoonlijke opening. Niets is echter minder waar. De meeste inleidende teksten bevatten </w:t>
+      </w:r>
+      <w:proofErr w:type="spellStart"/>
+      <w:r>
+        <w:rPr>
+          <w:rFonts w:ascii="Arial" w:hAnsi="Arial" w:cs="Arial"/>
+          <w:sz w:val="22"/>
+          <w:szCs w:val="22"/>
+        </w:rPr>
+        <w:t>zinsnedes</w:t>
+      </w:r>
+      <w:proofErr w:type="spellEnd"/>
+      <w:r>
+        <w:rPr>
+          <w:rFonts w:ascii="Arial" w:hAnsi="Arial" w:cs="Arial"/>
+          <w:sz w:val="22"/>
+          <w:szCs w:val="22"/>
+        </w:rPr>
+        <w:t xml:space="preserve"> als: "Naar aanleiding van ons gesprek op..." of "In vervolg op ons gesprek...". Dat is een gemiste kans; de inleiding is vaak het eerste echte leesmoment. Een inleiding moet daarom </w:t>
       </w:r>
       <w:r>
         <w:rPr>
@@ -2442,16 +2621,7 @@
           <w:sz w:val="22"/>
           <w:szCs w:val="22"/>
         </w:rPr>
-        <w:t xml:space="preserve">In deze passage zet je uiteen in welke situatie de klant zich bevindt. Probeer zo kernachtig mogelijk te schrijven en gebruik zoveel mogelijk de woorden van de klant zelf. Hij zal zich daardoor eerder begrepen voelen en het zorgt voor vertrouwen; jij weet precies waar het om </w:t>
-      </w:r>
-      <w:r>
-        <w:rPr>
-          <w:rFonts w:ascii="Arial" w:hAnsi="Arial" w:cs="Arial"/>
-          <w:sz w:val="22"/>
-          <w:szCs w:val="22"/>
-        </w:rPr>
-        <w:lastRenderedPageBreak/>
-        <w:t xml:space="preserve">draait. Raadpleeg hiervoor je aantekeningen van het </w:t>
+        <w:t xml:space="preserve">In deze passage zet je uiteen in welke situatie de klant zich bevindt. Probeer zo kernachtig mogelijk te schrijven en gebruik zoveel mogelijk de woorden van de klant zelf. Hij zal zich daardoor eerder begrepen voelen en het zorgt voor vertrouwen; jij weet precies waar het om draait. Raadpleeg hiervoor je aantekeningen van het </w:t>
       </w:r>
       <w:r>
         <w:rPr>
@@ -2858,7 +3028,6 @@
           <w:sz w:val="22"/>
           <w:szCs w:val="22"/>
         </w:rPr>
-        <w:lastRenderedPageBreak/>
         <w:t xml:space="preserve">Als offerteschrijver moet je nu op je scherpst zijn. In deze passage presenteer je namelijk de </w:t>
       </w:r>
       <w:r>
@@ -3108,6 +3277,7 @@
       <w:bookmarkStart w:id="37" w:name="_Toc284890325"/>
       <w:bookmarkStart w:id="38" w:name="_Toc430253919"/>
       <w:r>
+        <w:lastRenderedPageBreak/>
         <w:t xml:space="preserve">11. </w:t>
       </w:r>
       <w:commentRangeStart w:id="39"/>
@@ -3221,7 +3391,23 @@
           <w:rFonts w:ascii="Arial" w:hAnsi="Arial" w:cs="Arial"/>
           <w:color w:val="000000"/>
         </w:rPr>
-        <w:t xml:space="preserve"> en noem daarna nogmaals de voordelen. Bijvoorbeeld: "De totaalprijs voor een nieuwe website bedraagt € 2.000. Dit is inclusief ontwerp, technische ondersteuning voor een jaar en domeinbeheer."</w:t>
+        <w:t xml:space="preserve"> en noem daarna </w:t>
+      </w:r>
+      <w:proofErr w:type="gramStart"/>
+      <w:r>
+        <w:rPr>
+          <w:rFonts w:ascii="Arial" w:hAnsi="Arial" w:cs="Arial"/>
+          <w:color w:val="000000"/>
+        </w:rPr>
+        <w:t>nogmaals</w:t>
+      </w:r>
+      <w:proofErr w:type="gramEnd"/>
+      <w:r>
+        <w:rPr>
+          <w:rFonts w:ascii="Arial" w:hAnsi="Arial" w:cs="Arial"/>
+          <w:color w:val="000000"/>
+        </w:rPr>
+        <w:t xml:space="preserve"> de voordelen. Bijvoorbeeld: "De totaalprijs voor een nieuwe website bedraagt € 2.000. Dit is inclusief ontwerp, technische ondersteuning voor een jaar en domeinbeheer."</w:t>
       </w:r>
     </w:p>
     <w:p>
@@ -3335,16 +3521,6 @@
     <w:p>
       <w:pPr>
         <w:pStyle w:val="Heading2"/>
-        <w:rPr>
-          <w:rFonts w:cs="Arial"/>
-          <w:sz w:val="22"/>
-          <w:szCs w:val="22"/>
-        </w:rPr>
-      </w:pPr>
-    </w:p>
-    <w:p>
-      <w:pPr>
-        <w:pStyle w:val="Heading2"/>
       </w:pPr>
       <w:bookmarkStart w:id="40" w:name="_Toc284890326"/>
       <w:bookmarkStart w:id="41" w:name="_Toc430253920"/>
@@ -3407,16 +3583,7 @@
           <w:sz w:val="22"/>
           <w:szCs w:val="22"/>
         </w:rPr>
-        <w:t xml:space="preserve"> af te sluiten. Vermeld eveneens een concrete vervolgactie. Bijvoorbeeld: "Wij willen graag een bijdrage leveren aan een verbeterde werksfeer op uw afdeling. In week </w:t>
-      </w:r>
-      <w:r>
-        <w:rPr>
-          <w:rFonts w:ascii="Arial" w:hAnsi="Arial" w:cs="Arial"/>
-          <w:sz w:val="22"/>
-          <w:szCs w:val="22"/>
-        </w:rPr>
-        <w:lastRenderedPageBreak/>
-        <w:t>50 zal ik contact met u opnemen om de offerte te bespreken. Mocht u in de tussentijd vragen hebben, belt of mailt u mij gerust."</w:t>
+        <w:t xml:space="preserve"> af te sluiten. Vermeld eveneens een concrete vervolgactie. Bijvoorbeeld: "Wij willen graag een bijdrage leveren aan een verbeterde werksfeer op uw afdeling. In week 50 zal ik contact met u opnemen om de offerte te bespreken. Mocht u in de tussentijd vragen hebben, belt of mailt u mij gerust."</w:t>
       </w:r>
     </w:p>
     <w:p/>
@@ -3703,7 +3870,7 @@
   <w15:commentEx w15:paraId="7DB70723" w15:done="0"/>
   <w15:commentEx w15:paraId="5D030021" w15:done="1"/>
   <w15:commentEx w15:paraId="39CED312" w15:done="1"/>
-  <w15:commentEx w15:paraId="51A3681F" w15:done="0"/>
+  <w15:commentEx w15:paraId="51A3681F" w15:done="1"/>
   <w15:commentEx w15:paraId="0496DFCB" w15:done="0"/>
   <w15:commentEx w15:paraId="439FC549" w15:done="0"/>
   <w15:commentEx w15:paraId="122ABB7B" w15:done="0"/>
@@ -5961,7 +6128,7 @@
 </file>
 
 <file path=customXml/itemProps2.xml><?xml version="1.0" encoding="utf-8"?>
-<ds:datastoreItem xmlns:ds="http://schemas.openxmlformats.org/officeDocument/2006/customXml" ds:itemID="{7E298062-98EE-4752-9318-2D68662EA731}">
+<ds:datastoreItem xmlns:ds="http://schemas.openxmlformats.org/officeDocument/2006/customXml" ds:itemID="{EF737529-E651-448E-9D7B-D723EB454DC2}">
   <ds:schemaRefs>
     <ds:schemaRef ds:uri="http://schemas.openxmlformats.org/officeDocument/2006/bibliography"/>
   </ds:schemaRefs>

</xml_diff>

<commit_message>
planning update en offerte afgemaakt
</commit_message>
<xml_diff>
--- a/Barroc IT - Documentatie/Santino/Offerte.docx
+++ b/Barroc IT - Documentatie/Santino/Offerte.docx
@@ -2,6 +2,26 @@
 <file path=word/document.xml><?xml version="1.0" encoding="utf-8"?>
 <w:document xmlns:wpc="http://schemas.microsoft.com/office/word/2010/wordprocessingCanvas" xmlns:mc="http://schemas.openxmlformats.org/markup-compatibility/2006" xmlns:o="urn:schemas-microsoft-com:office:office" xmlns:r="http://schemas.openxmlformats.org/officeDocument/2006/relationships" xmlns:m="http://schemas.openxmlformats.org/officeDocument/2006/math" xmlns:v="urn:schemas-microsoft-com:vml" xmlns:wp14="http://schemas.microsoft.com/office/word/2010/wordprocessingDrawing" xmlns:wp="http://schemas.openxmlformats.org/drawingml/2006/wordprocessingDrawing" xmlns:w10="urn:schemas-microsoft-com:office:word" xmlns:w="http://schemas.openxmlformats.org/wordprocessingml/2006/main" xmlns:w14="http://schemas.microsoft.com/office/word/2010/wordml" xmlns:w15="http://schemas.microsoft.com/office/word/2012/wordml" xmlns:wpg="http://schemas.microsoft.com/office/word/2010/wordprocessingGroup" xmlns:wpi="http://schemas.microsoft.com/office/word/2010/wordprocessingInk" xmlns:wne="http://schemas.microsoft.com/office/word/2006/wordml" xmlns:wps="http://schemas.microsoft.com/office/word/2010/wordprocessingShape" mc:Ignorable="w14 w15 wp14">
   <w:body>
+    <w:p>
+      <w:pPr>
+        <w:rPr>
+          <w:rFonts w:asciiTheme="majorHAnsi" w:eastAsiaTheme="majorEastAsia" w:hAnsiTheme="majorHAnsi" w:cstheme="majorBidi"/>
+          <w:color w:val="2E74B5" w:themeColor="accent1" w:themeShade="BF"/>
+          <w:sz w:val="32"/>
+          <w:szCs w:val="32"/>
+        </w:rPr>
+      </w:pPr>
+    </w:p>
+    <w:p>
+      <w:pPr>
+        <w:rPr>
+          <w:rFonts w:asciiTheme="majorHAnsi" w:eastAsiaTheme="majorEastAsia" w:hAnsiTheme="majorHAnsi" w:cstheme="majorBidi"/>
+          <w:color w:val="2E74B5" w:themeColor="accent1" w:themeShade="BF"/>
+          <w:sz w:val="32"/>
+          <w:szCs w:val="32"/>
+        </w:rPr>
+      </w:pPr>
+    </w:p>
     <w:sdt>
       <w:sdtPr>
         <w:rPr>
@@ -199,17 +219,7 @@
                                       <w:lang w:val="nl-NL"/>
                                     </w:rPr>
                                     <w:tab/>
-                                    <w:t>contactgegevens opdrachtgever</w:t>
-                                  </w:r>
-                                  <w:proofErr w:type="gramStart"/>
-                                  <w:r>
-                                    <w:rPr>
-                                      <w:color w:val="FFFFFF" w:themeColor="background1"/>
-                                      <w:sz w:val="28"/>
-                                      <w:szCs w:val="28"/>
-                                      <w:lang w:val="nl-NL"/>
-                                    </w:rPr>
-                                    <w:t>:</w:t>
+                                    <w:t>contactgegevens opdrachtgever:</w:t>
                                   </w:r>
                                 </w:p>
                                 <w:p>
@@ -222,7 +232,6 @@
                                       <w:lang w:val="nl-NL"/>
                                     </w:rPr>
                                   </w:pPr>
-                                  <w:proofErr w:type="gramEnd"/>
                                 </w:p>
                                 <w:p>
                                   <w:pPr>
@@ -241,27 +250,7 @@
                                       <w:szCs w:val="24"/>
                                       <w:lang w:val="nl-NL"/>
                                     </w:rPr>
-                                    <w:t xml:space="preserve">Adres: </w:t>
-                                  </w:r>
-                                  <w:proofErr w:type="spellStart"/>
-                                  <w:r>
-                                    <w:rPr>
-                                      <w:color w:val="FFFFFF" w:themeColor="background1"/>
-                                      <w:sz w:val="24"/>
-                                      <w:szCs w:val="24"/>
-                                      <w:lang w:val="nl-NL"/>
-                                    </w:rPr>
-                                    <w:t>Terheijdenseweg</w:t>
-                                  </w:r>
-                                  <w:proofErr w:type="spellEnd"/>
-                                  <w:r>
-                                    <w:rPr>
-                                      <w:color w:val="FFFFFF" w:themeColor="background1"/>
-                                      <w:sz w:val="24"/>
-                                      <w:szCs w:val="24"/>
-                                      <w:lang w:val="nl-NL"/>
-                                    </w:rPr>
-                                    <w:t xml:space="preserve"> 350 lokaal 330</w:t>
+                                    <w:t>Adres: Terheijdenseweg 350 lokaal 330</w:t>
                                   </w:r>
                                   <w:r>
                                     <w:rPr>
@@ -280,35 +269,7 @@
                                       <w:lang w:val="nl-NL"/>
                                     </w:rPr>
                                     <w:tab/>
-                                  </w:r>
-                                  <w:r>
-                                    <w:rPr>
-                                      <w:color w:val="FFFFFF" w:themeColor="background1"/>
-                                      <w:sz w:val="24"/>
-                                      <w:szCs w:val="24"/>
-                                      <w:lang w:val="nl-NL"/>
-                                    </w:rPr>
-                                    <w:t xml:space="preserve">Adres: </w:t>
-                                  </w:r>
-                                  <w:proofErr w:type="spellStart"/>
-                                  <w:r>
-                                    <w:rPr>
-                                      <w:color w:val="FFFFFF" w:themeColor="background1"/>
-                                      <w:sz w:val="24"/>
-                                      <w:szCs w:val="24"/>
-                                      <w:lang w:val="nl-NL"/>
-                                    </w:rPr>
-                                    <w:t>Terheijdenseweg</w:t>
-                                  </w:r>
-                                  <w:proofErr w:type="spellEnd"/>
-                                  <w:r>
-                                    <w:rPr>
-                                      <w:color w:val="FFFFFF" w:themeColor="background1"/>
-                                      <w:sz w:val="24"/>
-                                      <w:szCs w:val="24"/>
-                                      <w:lang w:val="nl-NL"/>
-                                    </w:rPr>
-                                    <w:t xml:space="preserve"> 350 lokaal 330</w:t>
+                                    <w:t>Adres: Terheijdenseweg 350 lokaal 330</w:t>
                                   </w:r>
                                 </w:p>
                                 <w:p>
@@ -328,16 +289,7 @@
                                       <w:szCs w:val="24"/>
                                       <w:lang w:val="nl-NL"/>
                                     </w:rPr>
-                                    <w:t xml:space="preserve">Telephone: 06 </w:t>
-                                  </w:r>
-                                  <w:r>
-                                    <w:rPr>
-                                      <w:color w:val="FFFFFF" w:themeColor="background1"/>
-                                      <w:sz w:val="24"/>
-                                      <w:szCs w:val="24"/>
-                                      <w:lang w:val="nl-NL"/>
-                                    </w:rPr>
-                                    <w:t>57567171</w:t>
+                                    <w:t>Telephone: 06 57567171</w:t>
                                   </w:r>
                                   <w:r>
                                     <w:rPr>
@@ -384,7 +336,6 @@
                                       <w:color w:val="FFFFFF" w:themeColor="background1"/>
                                       <w:sz w:val="24"/>
                                       <w:szCs w:val="24"/>
-                                      <w:lang w:val="nl-NL"/>
                                     </w:rPr>
                                   </w:pPr>
                                   <w:r>
@@ -392,7 +343,6 @@
                                       <w:color w:val="FFFFFF" w:themeColor="background1"/>
                                       <w:sz w:val="24"/>
                                       <w:szCs w:val="24"/>
-                                      <w:lang w:val="nl-NL"/>
                                     </w:rPr>
                                     <w:t xml:space="preserve">email: </w:t>
                                   </w:r>
@@ -402,7 +352,6 @@
                                         <w:rStyle w:val="Hyperlink"/>
                                         <w:sz w:val="24"/>
                                         <w:szCs w:val="24"/>
-                                        <w:lang w:val="nl-NL"/>
                                       </w:rPr>
                                       <w:t>sb92575@edu.rocwb.nl</w:t>
                                     </w:r>
@@ -412,7 +361,6 @@
                                       <w:color w:val="FFFFFF" w:themeColor="background1"/>
                                       <w:sz w:val="24"/>
                                       <w:szCs w:val="24"/>
-                                      <w:lang w:val="nl-NL"/>
                                     </w:rPr>
                                     <w:tab/>
                                   </w:r>
@@ -421,7 +369,6 @@
                                       <w:color w:val="FFFFFF" w:themeColor="background1"/>
                                       <w:sz w:val="24"/>
                                       <w:szCs w:val="24"/>
-                                      <w:lang w:val="nl-NL"/>
                                     </w:rPr>
                                     <w:tab/>
                                   </w:r>
@@ -430,7 +377,6 @@
                                       <w:color w:val="FFFFFF" w:themeColor="background1"/>
                                       <w:sz w:val="24"/>
                                       <w:szCs w:val="24"/>
-                                      <w:lang w:val="nl-NL"/>
                                     </w:rPr>
                                     <w:tab/>
                                     <w:t>email: F.vankrimpen@rocwb.nl</w:t>
@@ -493,8 +439,6 @@
                                     </w:rPr>
                                     <w:t xml:space="preserve"> vanaf aankomst offerte</w:t>
                                   </w:r>
-                                  <w:bookmarkStart w:id="0" w:name="_GoBack"/>
-                                  <w:bookmarkEnd w:id="0"/>
                                   <w:r>
                                     <w:rPr>
                                       <w:color w:val="FFFFFF" w:themeColor="background1"/>
@@ -606,7 +550,6 @@
                                           <w:szCs w:val="108"/>
                                         </w:rPr>
                                       </w:pPr>
-                                      <w:proofErr w:type="spellStart"/>
                                       <w:r>
                                         <w:rPr>
                                           <w:rFonts w:asciiTheme="majorHAnsi" w:eastAsiaTheme="majorEastAsia" w:hAnsiTheme="majorHAnsi" w:cstheme="majorBidi"/>
@@ -616,7 +559,6 @@
                                         </w:rPr>
                                         <w:t>Offerte</w:t>
                                       </w:r>
-                                      <w:proofErr w:type="spellEnd"/>
                                     </w:p>
                                   </w:sdtContent>
                                 </w:sdt>
@@ -686,7 +628,17 @@
                                 <w:szCs w:val="28"/>
                                 <w:lang w:val="nl-NL"/>
                               </w:rPr>
-                              <w:t>Contactgegevens:</w:t>
+                              <w:t>Contactgegevens</w:t>
+                            </w:r>
+                            <w:proofErr w:type="gramStart"/>
+                            <w:r>
+                              <w:rPr>
+                                <w:color w:val="FFFFFF" w:themeColor="background1"/>
+                                <w:sz w:val="28"/>
+                                <w:szCs w:val="28"/>
+                                <w:lang w:val="nl-NL"/>
+                              </w:rPr>
+                              <w:t>:</w:t>
                             </w:r>
                             <w:r>
                               <w:rPr>
@@ -732,9 +684,9 @@
                                 <w:lang w:val="nl-NL"/>
                               </w:rPr>
                               <w:tab/>
-                              <w:t>contactgegevens opdrachtgever</w:t>
+                              <w:t>contactgegevens</w:t>
                             </w:r>
-                            <w:proofErr w:type="gramStart"/>
+                            <w:proofErr w:type="gramEnd"/>
                             <w:r>
                               <w:rPr>
                                 <w:color w:val="FFFFFF" w:themeColor="background1"/>
@@ -742,7 +694,7 @@
                                 <w:szCs w:val="28"/>
                                 <w:lang w:val="nl-NL"/>
                               </w:rPr>
-                              <w:t>:</w:t>
+                              <w:t xml:space="preserve"> opdrachtgever:</w:t>
                             </w:r>
                           </w:p>
                           <w:p>
@@ -755,7 +707,6 @@
                                 <w:lang w:val="nl-NL"/>
                               </w:rPr>
                             </w:pPr>
-                            <w:proofErr w:type="gramEnd"/>
                           </w:p>
                           <w:p>
                             <w:pPr>
@@ -774,27 +725,7 @@
                                 <w:szCs w:val="24"/>
                                 <w:lang w:val="nl-NL"/>
                               </w:rPr>
-                              <w:t xml:space="preserve">Adres: </w:t>
-                            </w:r>
-                            <w:proofErr w:type="spellStart"/>
-                            <w:r>
-                              <w:rPr>
-                                <w:color w:val="FFFFFF" w:themeColor="background1"/>
-                                <w:sz w:val="24"/>
-                                <w:szCs w:val="24"/>
-                                <w:lang w:val="nl-NL"/>
-                              </w:rPr>
-                              <w:t>Terheijdenseweg</w:t>
-                            </w:r>
-                            <w:proofErr w:type="spellEnd"/>
-                            <w:r>
-                              <w:rPr>
-                                <w:color w:val="FFFFFF" w:themeColor="background1"/>
-                                <w:sz w:val="24"/>
-                                <w:szCs w:val="24"/>
-                                <w:lang w:val="nl-NL"/>
-                              </w:rPr>
-                              <w:t xml:space="preserve"> 350 lokaal 330</w:t>
+                              <w:t>Adres: Terheijdenseweg 350 lokaal 330</w:t>
                             </w:r>
                             <w:r>
                               <w:rPr>
@@ -813,35 +744,7 @@
                                 <w:lang w:val="nl-NL"/>
                               </w:rPr>
                               <w:tab/>
-                            </w:r>
-                            <w:r>
-                              <w:rPr>
-                                <w:color w:val="FFFFFF" w:themeColor="background1"/>
-                                <w:sz w:val="24"/>
-                                <w:szCs w:val="24"/>
-                                <w:lang w:val="nl-NL"/>
-                              </w:rPr>
-                              <w:t xml:space="preserve">Adres: </w:t>
-                            </w:r>
-                            <w:proofErr w:type="spellStart"/>
-                            <w:r>
-                              <w:rPr>
-                                <w:color w:val="FFFFFF" w:themeColor="background1"/>
-                                <w:sz w:val="24"/>
-                                <w:szCs w:val="24"/>
-                                <w:lang w:val="nl-NL"/>
-                              </w:rPr>
-                              <w:t>Terheijdenseweg</w:t>
-                            </w:r>
-                            <w:proofErr w:type="spellEnd"/>
-                            <w:r>
-                              <w:rPr>
-                                <w:color w:val="FFFFFF" w:themeColor="background1"/>
-                                <w:sz w:val="24"/>
-                                <w:szCs w:val="24"/>
-                                <w:lang w:val="nl-NL"/>
-                              </w:rPr>
-                              <w:t xml:space="preserve"> 350 lokaal 330</w:t>
+                              <w:t>Adres: Terheijdenseweg 350 lokaal 330</w:t>
                             </w:r>
                           </w:p>
                           <w:p>
@@ -861,16 +764,7 @@
                                 <w:szCs w:val="24"/>
                                 <w:lang w:val="nl-NL"/>
                               </w:rPr>
-                              <w:t xml:space="preserve">Telephone: 06 </w:t>
-                            </w:r>
-                            <w:r>
-                              <w:rPr>
-                                <w:color w:val="FFFFFF" w:themeColor="background1"/>
-                                <w:sz w:val="24"/>
-                                <w:szCs w:val="24"/>
-                                <w:lang w:val="nl-NL"/>
-                              </w:rPr>
-                              <w:t>57567171</w:t>
+                              <w:t>Telephone: 06 57567171</w:t>
                             </w:r>
                             <w:r>
                               <w:rPr>
@@ -929,17 +823,36 @@
                               </w:rPr>
                               <w:t xml:space="preserve">email: </w:t>
                             </w:r>
-                            <w:hyperlink r:id="rId10" w:history="1">
-                              <w:r>
-                                <w:rPr>
-                                  <w:rStyle w:val="Hyperlink"/>
-                                  <w:sz w:val="24"/>
-                                  <w:szCs w:val="24"/>
-                                  <w:lang w:val="nl-NL"/>
-                                </w:rPr>
-                                <w:t>sb92575@edu.rocwb.nl</w:t>
-                              </w:r>
-                            </w:hyperlink>
+                            <w:r>
+                              <w:fldChar w:fldCharType="begin"/>
+                            </w:r>
+                            <w:r>
+                              <w:rPr>
+                                <w:lang w:val="nl-NL"/>
+                              </w:rPr>
+                              <w:instrText xml:space="preserve"> HYPERLINK "mailto:sb92575@edu.rocwb.nl" </w:instrText>
+                            </w:r>
+                            <w:r>
+                              <w:fldChar w:fldCharType="separate"/>
+                            </w:r>
+                            <w:r>
+                              <w:rPr>
+                                <w:rStyle w:val="Hyperlink"/>
+                                <w:sz w:val="24"/>
+                                <w:szCs w:val="24"/>
+                                <w:lang w:val="nl-NL"/>
+                              </w:rPr>
+                              <w:t>sb92575@edu.rocwb.nl</w:t>
+                            </w:r>
+                            <w:r>
+                              <w:rPr>
+                                <w:rStyle w:val="Hyperlink"/>
+                                <w:sz w:val="24"/>
+                                <w:szCs w:val="24"/>
+                                <w:lang w:val="nl-NL"/>
+                              </w:rPr>
+                              <w:fldChar w:fldCharType="end"/>
+                            </w:r>
                             <w:r>
                               <w:rPr>
                                 <w:color w:val="FFFFFF" w:themeColor="background1"/>
@@ -1026,8 +939,6 @@
                               </w:rPr>
                               <w:t xml:space="preserve"> vanaf aankomst offerte</w:t>
                             </w:r>
-                            <w:bookmarkStart w:id="1" w:name="_GoBack"/>
-                            <w:bookmarkEnd w:id="1"/>
                             <w:r>
                               <w:rPr>
                                 <w:color w:val="FFFFFF" w:themeColor="background1"/>
@@ -1217,7 +1128,7 @@
               <w:r>
                 <w:fldChar w:fldCharType="separate"/>
               </w:r>
-              <w:hyperlink w:anchor="_Toc431377762" w:history="1">
+              <w:hyperlink w:anchor="_Toc431895682" w:history="1">
                 <w:r>
                   <w:rPr>
                     <w:rStyle w:val="Hyperlink"/>
@@ -1244,7 +1155,7 @@
                     <w:noProof/>
                     <w:webHidden/>
                   </w:rPr>
-                  <w:instrText xml:space="preserve"> PAGEREF _Toc431377762 \h </w:instrText>
+                  <w:instrText xml:space="preserve"> PAGEREF _Toc431895682 \h </w:instrText>
                 </w:r>
                 <w:r>
                   <w:rPr>
@@ -1287,7 +1198,7 @@
                   <w:lang w:val="nl-NL" w:eastAsia="nl-NL"/>
                 </w:rPr>
               </w:pPr>
-              <w:hyperlink w:anchor="_Toc431377763" w:history="1">
+              <w:hyperlink w:anchor="_Toc431895683" w:history="1">
                 <w:r>
                   <w:rPr>
                     <w:rStyle w:val="Hyperlink"/>
@@ -1314,7 +1225,7 @@
                     <w:noProof/>
                     <w:webHidden/>
                   </w:rPr>
-                  <w:instrText xml:space="preserve"> PAGEREF _Toc431377763 \h </w:instrText>
+                  <w:instrText xml:space="preserve"> PAGEREF _Toc431895683 \h </w:instrText>
                 </w:r>
                 <w:r>
                   <w:rPr>
@@ -1357,7 +1268,7 @@
                   <w:lang w:val="nl-NL" w:eastAsia="nl-NL"/>
                 </w:rPr>
               </w:pPr>
-              <w:hyperlink w:anchor="_Toc431377764" w:history="1">
+              <w:hyperlink w:anchor="_Toc431895684" w:history="1">
                 <w:r>
                   <w:rPr>
                     <w:rStyle w:val="Hyperlink"/>
@@ -1384,7 +1295,7 @@
                     <w:noProof/>
                     <w:webHidden/>
                   </w:rPr>
-                  <w:instrText xml:space="preserve"> PAGEREF _Toc431377764 \h </w:instrText>
+                  <w:instrText xml:space="preserve"> PAGEREF _Toc431895684 \h </w:instrText>
                 </w:r>
                 <w:r>
                   <w:rPr>
@@ -1427,7 +1338,7 @@
                   <w:lang w:val="nl-NL" w:eastAsia="nl-NL"/>
                 </w:rPr>
               </w:pPr>
-              <w:hyperlink w:anchor="_Toc431377765" w:history="1">
+              <w:hyperlink w:anchor="_Toc431895685" w:history="1">
                 <w:r>
                   <w:rPr>
                     <w:rStyle w:val="Hyperlink"/>
@@ -1454,7 +1365,7 @@
                     <w:noProof/>
                     <w:webHidden/>
                   </w:rPr>
-                  <w:instrText xml:space="preserve"> PAGEREF _Toc431377765 \h </w:instrText>
+                  <w:instrText xml:space="preserve"> PAGEREF _Toc431895685 \h </w:instrText>
                 </w:r>
                 <w:r>
                   <w:rPr>
@@ -1497,7 +1408,7 @@
                   <w:lang w:val="nl-NL" w:eastAsia="nl-NL"/>
                 </w:rPr>
               </w:pPr>
-              <w:hyperlink w:anchor="_Toc431377766" w:history="1">
+              <w:hyperlink w:anchor="_Toc431895686" w:history="1">
                 <w:r>
                   <w:rPr>
                     <w:rStyle w:val="Hyperlink"/>
@@ -1524,7 +1435,7 @@
                     <w:noProof/>
                     <w:webHidden/>
                   </w:rPr>
-                  <w:instrText xml:space="preserve"> PAGEREF _Toc431377766 \h </w:instrText>
+                  <w:instrText xml:space="preserve"> PAGEREF _Toc431895686 \h </w:instrText>
                 </w:r>
                 <w:r>
                   <w:rPr>
@@ -1567,7 +1478,7 @@
                   <w:lang w:val="nl-NL" w:eastAsia="nl-NL"/>
                 </w:rPr>
               </w:pPr>
-              <w:hyperlink w:anchor="_Toc431377767" w:history="1">
+              <w:hyperlink w:anchor="_Toc431895687" w:history="1">
                 <w:r>
                   <w:rPr>
                     <w:rStyle w:val="Hyperlink"/>
@@ -1594,7 +1505,7 @@
                     <w:noProof/>
                     <w:webHidden/>
                   </w:rPr>
-                  <w:instrText xml:space="preserve"> PAGEREF _Toc431377767 \h </w:instrText>
+                  <w:instrText xml:space="preserve"> PAGEREF _Toc431895687 \h </w:instrText>
                 </w:r>
                 <w:r>
                   <w:rPr>
@@ -1637,7 +1548,7 @@
                   <w:lang w:val="nl-NL" w:eastAsia="nl-NL"/>
                 </w:rPr>
               </w:pPr>
-              <w:hyperlink w:anchor="_Toc431377768" w:history="1">
+              <w:hyperlink w:anchor="_Toc431895688" w:history="1">
                 <w:r>
                   <w:rPr>
                     <w:rStyle w:val="Hyperlink"/>
@@ -1664,7 +1575,7 @@
                     <w:noProof/>
                     <w:webHidden/>
                   </w:rPr>
-                  <w:instrText xml:space="preserve"> PAGEREF _Toc431377768 \h </w:instrText>
+                  <w:instrText xml:space="preserve"> PAGEREF _Toc431895688 \h </w:instrText>
                 </w:r>
                 <w:r>
                   <w:rPr>
@@ -1707,13 +1618,13 @@
                   <w:lang w:val="nl-NL" w:eastAsia="nl-NL"/>
                 </w:rPr>
               </w:pPr>
-              <w:hyperlink w:anchor="_Toc431377769" w:history="1">
+              <w:hyperlink w:anchor="_Toc431895689" w:history="1">
                 <w:r>
                   <w:rPr>
                     <w:rStyle w:val="Hyperlink"/>
                     <w:noProof/>
                   </w:rPr>
-                  <w:t>Prijs</w:t>
+                  <w:t>Prijsopgave</w:t>
                 </w:r>
                 <w:r>
                   <w:rPr>
@@ -1734,7 +1645,7 @@
                     <w:noProof/>
                     <w:webHidden/>
                   </w:rPr>
-                  <w:instrText xml:space="preserve"> PAGEREF _Toc431377769 \h </w:instrText>
+                  <w:instrText xml:space="preserve"> PAGEREF _Toc431895689 \h </w:instrText>
                 </w:r>
                 <w:r>
                   <w:rPr>
@@ -1777,7 +1688,7 @@
                   <w:lang w:val="nl-NL" w:eastAsia="nl-NL"/>
                 </w:rPr>
               </w:pPr>
-              <w:hyperlink w:anchor="_Toc431377770" w:history="1">
+              <w:hyperlink w:anchor="_Toc431895690" w:history="1">
                 <w:r>
                   <w:rPr>
                     <w:rStyle w:val="Hyperlink"/>
@@ -1804,7 +1715,7 @@
                     <w:noProof/>
                     <w:webHidden/>
                   </w:rPr>
-                  <w:instrText xml:space="preserve"> PAGEREF _Toc431377770 \h </w:instrText>
+                  <w:instrText xml:space="preserve"> PAGEREF _Toc431895690 \h </w:instrText>
                 </w:r>
                 <w:r>
                   <w:rPr>
@@ -1824,7 +1735,7 @@
                     <w:noProof/>
                     <w:webHidden/>
                   </w:rPr>
-                  <w:t>5</w:t>
+                  <w:t>6</w:t>
                 </w:r>
                 <w:r>
                   <w:rPr>
@@ -1872,12 +1783,12 @@
           <w:r>
             <w:br w:type="column"/>
           </w:r>
-          <w:bookmarkStart w:id="2" w:name="_Toc431377762"/>
+          <w:bookmarkStart w:id="0" w:name="_Toc431895682"/>
           <w:r>
             <w:lastRenderedPageBreak/>
             <w:t>Inleiding</w:t>
           </w:r>
-          <w:bookmarkEnd w:id="2"/>
+          <w:bookmarkEnd w:id="0"/>
           <w:r>
             <w:tab/>
           </w:r>
@@ -1922,12 +1833,12 @@
           <w:r>
             <w:br w:type="column"/>
           </w:r>
-          <w:bookmarkStart w:id="3" w:name="_Toc431377763"/>
+          <w:bookmarkStart w:id="1" w:name="_Toc431895683"/>
           <w:r>
             <w:lastRenderedPageBreak/>
             <w:t>Wat is de situatie nu?</w:t>
           </w:r>
-          <w:bookmarkEnd w:id="3"/>
+          <w:bookmarkEnd w:id="1"/>
         </w:p>
         <w:p>
           <w:r>
@@ -1937,22 +1848,40 @@
             <w:t xml:space="preserve">. </w:t>
           </w:r>
           <w:r>
-            <w:t>Wat nu het probleem is, is vrij simpel</w:t>
-          </w:r>
-          <w:r>
-            <w:t>.</w:t>
-          </w:r>
-          <w:r>
-            <w:t xml:space="preserve"> Het </w:t>
-          </w:r>
-          <w:r>
-            <w:t xml:space="preserve">probleem ligt bij de communicatie tussen de financial afdeling en het R&amp;D afdeling niet vlekkeloos verloopt. Dit doordat er andere </w:t>
+            <w:t xml:space="preserve">Het </w:t>
+          </w:r>
+          <w:r>
+            <w:t xml:space="preserve">probleem ligt bij de communicatie tussen de </w:t>
+          </w:r>
+          <w:r>
+            <w:t>financiële</w:t>
+          </w:r>
+          <w:r>
+            <w:t xml:space="preserve"> afdeling en </w:t>
+          </w:r>
+          <w:r>
+            <w:t>de</w:t>
+          </w:r>
+          <w:r>
+            <w:t xml:space="preserve"> R&amp;D afdeling niet vlekkeloos verloopt. Dit doordat er andere </w:t>
           </w:r>
           <w:r>
             <w:t xml:space="preserve">bestandsextensies </w:t>
           </w:r>
           <w:r>
-            <w:t>worden gebruikt. De financial afdeling gebruikt vooral exact en vanuit daar word het bestand geëxporteerd naar Excel of Word. Waardoor het probleem nu veroorzaakt word is dus omdat iedere afdeling een ander bestand gebruikt.</w:t>
+            <w:t>worden gebruikt. De financië</w:t>
+          </w:r>
+          <w:r>
+            <w:t>l</w:t>
+          </w:r>
+          <w:r>
+            <w:t>e</w:t>
+          </w:r>
+          <w:r>
+            <w:t xml:space="preserve"> afdeling gebruikt vooral exact en vanuit daar word het bestand geëxporteerd naar Excel of </w:t>
+          </w:r>
+          <w:r>
+            <w:t>Word.</w:t>
           </w:r>
         </w:p>
         <w:p/>
@@ -1960,15 +1889,21 @@
           <w:pPr>
             <w:pStyle w:val="Heading1"/>
           </w:pPr>
-          <w:bookmarkStart w:id="4" w:name="_Toc431377764"/>
+          <w:bookmarkStart w:id="2" w:name="_Toc431895684"/>
           <w:r>
             <w:t>Onze visie op de klantsituatie</w:t>
           </w:r>
-          <w:bookmarkEnd w:id="4"/>
+          <w:bookmarkEnd w:id="2"/>
         </w:p>
         <w:p>
           <w:r>
-            <w:t xml:space="preserve">Onze kijk op de situatie van BarrocIT is dat het communicatieprobleem kritiek is voor de organisatie. Omdat de afdelingen niet goed met elkaar communiceren betekend dit dat </w:t>
+            <w:t xml:space="preserve">Onze </w:t>
+          </w:r>
+          <w:r>
+            <w:t>visie</w:t>
+          </w:r>
+          <w:r>
+            <w:t xml:space="preserve"> op de situatie van BarrocIT is dat het communicatieprobleem kritiek is voor de organisatie. Omdat de afdelingen niet goed met elkaar communiceren betekend dit dat </w:t>
           </w:r>
           <w:r>
             <w:t xml:space="preserve">hier een groot risico wordt gevormd voor BarrocIT. Wij zijn gevraagd om met een oplossing te komen voor dit probleem. Wijzelf vinden het heel belangrijk om op de hoogte te zijn van alle problemen. Ook heeft het een prioriteit dat </w:t>
@@ -1986,15 +1921,36 @@
           <w:pPr>
             <w:pStyle w:val="Heading1"/>
           </w:pPr>
-          <w:bookmarkStart w:id="5" w:name="_Toc431377765"/>
+          <w:bookmarkStart w:id="3" w:name="_Toc431895685"/>
           <w:r>
             <w:t>Gewenste klantsituatie</w:t>
           </w:r>
-          <w:bookmarkEnd w:id="5"/>
+          <w:bookmarkEnd w:id="3"/>
         </w:p>
         <w:p>
           <w:r>
-            <w:t>De gewenste klantsituatie zal zijn op het moment als er geen betalingen mislopen of gegevensverlies ontstaat door middel van communicatieproblemen. Op het moment als heel het bedrijf met het zelfde programma werkt zal er ook niets mis kunnen gaan met dat de ene afdeling niet het bestand kan openen van een andere afdeling.</w:t>
+            <w:t xml:space="preserve">De gewenste klantsituatie zal als er </w:t>
+          </w:r>
+          <w:r>
+            <w:t>minder</w:t>
+          </w:r>
+          <w:r>
+            <w:t xml:space="preserve"> betalingen mislopen of gegevensverlies ontstaat door middel van communicatieproblemen. Op het moment als </w:t>
+          </w:r>
+          <w:r>
+            <w:t>het hele</w:t>
+          </w:r>
+          <w:r>
+            <w:t xml:space="preserve"> bedrijf met hetzelfde programma werkt</w:t>
+          </w:r>
+          <w:r>
+            <w:t>, zal er ook minder</w:t>
+          </w:r>
+          <w:r>
+            <w:t xml:space="preserve"> mis kunnen gaan</w:t>
+          </w:r>
+          <w:r>
+            <w:t xml:space="preserve"> door middel van het gebruik van een programma.</w:t>
           </w:r>
         </w:p>
         <w:p/>
@@ -2002,11 +1958,11 @@
           <w:pPr>
             <w:pStyle w:val="Heading1"/>
           </w:pPr>
-          <w:bookmarkStart w:id="6" w:name="_Toc431377766"/>
+          <w:bookmarkStart w:id="4" w:name="_Toc431895686"/>
           <w:r>
             <w:t>Het aanbod</w:t>
           </w:r>
-          <w:bookmarkEnd w:id="6"/>
+          <w:bookmarkEnd w:id="4"/>
         </w:p>
         <w:p>
           <w:r>
@@ -2015,17 +1971,38 @@
         </w:p>
         <w:p>
           <w:r>
-            <w:t>Fase 1: het aankaarten van het probleem en zorgen dat de kant en wij op de zelfde gedachtegang zitten qua probleem.</w:t>
+            <w:t xml:space="preserve">Fase 1: </w:t>
+          </w:r>
+          <w:r>
+            <w:t>H</w:t>
+          </w:r>
+          <w:r>
+            <w:t>et aankaarten van het probleem en zorgen dat de kant en wij op de zelfde gedachtegang zitten qua probleem.</w:t>
           </w:r>
         </w:p>
         <w:p>
           <w:r>
-            <w:t>Fase 2: het daadwerkelijk maken van de software als oplossing.</w:t>
+            <w:t>Fase 2: He</w:t>
+          </w:r>
+          <w:r>
+            <w:t>t daadwerkelijk maken van de software als oplossing.</w:t>
           </w:r>
         </w:p>
         <w:p>
           <w:r>
-            <w:t>Fase 3: het onderhouden of verbeteren van software. Daarna geven wij onze software vrij aan de klant.</w:t>
+            <w:t>Fase 3: Het onderhouden en</w:t>
+          </w:r>
+          <w:r>
+            <w:t xml:space="preserve"> verbeteren van software. Daarna geven wij </w:t>
+          </w:r>
+          <w:r>
+            <w:t xml:space="preserve">het programma aan </w:t>
+          </w:r>
+          <w:r>
+            <w:t>BarrocIT</w:t>
+          </w:r>
+          <w:r>
+            <w:t>.</w:t>
           </w:r>
         </w:p>
         <w:p/>
@@ -2033,11 +2010,11 @@
           <w:pPr>
             <w:pStyle w:val="Heading1"/>
           </w:pPr>
-          <w:bookmarkStart w:id="7" w:name="_Toc431377767"/>
+          <w:bookmarkStart w:id="5" w:name="_Toc431895687"/>
           <w:r>
             <w:t>Uitvoerders</w:t>
           </w:r>
-          <w:bookmarkEnd w:id="7"/>
+          <w:bookmarkEnd w:id="5"/>
         </w:p>
         <w:p>
           <w:r>
@@ -2051,23 +2028,21 @@
           <w:pPr>
             <w:pStyle w:val="Heading1"/>
           </w:pPr>
-          <w:bookmarkStart w:id="8" w:name="_Toc431377768"/>
+          <w:bookmarkStart w:id="6" w:name="_Toc431895688"/>
           <w:r>
             <w:t>Planning</w:t>
           </w:r>
-          <w:bookmarkEnd w:id="8"/>
+          <w:bookmarkEnd w:id="6"/>
         </w:p>
         <w:p>
-          <w:r>
-            <w:t xml:space="preserve">Voor meer informatie over de planning ziet de “planning </w:t>
-          </w:r>
-          <w:proofErr w:type="spellStart"/>
-          <w:r>
-            <w:t>barrocIT</w:t>
-          </w:r>
-          <w:proofErr w:type="spellEnd"/>
-          <w:r>
-            <w:t xml:space="preserve">” map. </w:t>
+          <w:pPr>
+            <w:ind w:left="9912" w:hanging="9912"/>
+          </w:pPr>
+          <w:r>
+            <w:t xml:space="preserve">Voor meer informatie over de planning </w:t>
+          </w:r>
+          <w:r>
+            <w:t>ziet u de bijlage alstublieft.</w:t>
           </w:r>
         </w:p>
         <w:p>
@@ -2079,37 +2054,442 @@
           <w:pPr>
             <w:pStyle w:val="Heading1"/>
           </w:pPr>
-          <w:bookmarkStart w:id="9" w:name="_Toc431377769"/>
+          <w:bookmarkStart w:id="7" w:name="_Toc431895689"/>
           <w:r>
             <w:t>Prijs</w:t>
           </w:r>
-          <w:bookmarkEnd w:id="9"/>
-        </w:p>
-        <w:p>
-          <w:r>
-            <w:t xml:space="preserve">Mede alle werkzaamheden die verricht zullen worden zal de applicatie € 26.000,00 bedragen. Hierin is </w:t>
-          </w:r>
-          <w:r>
-            <w:t>zoveel mogelijk meegenomen. Zowel plan van aanpak als alle fases die hierin voorkomen.</w:t>
-          </w:r>
+          <w:r>
+            <w:t>opgave</w:t>
+          </w:r>
+          <w:bookmarkEnd w:id="7"/>
         </w:p>
         <w:tbl>
           <w:tblPr>
             <w:tblStyle w:val="TableGrid"/>
-            <w:tblW w:w="9291" w:type="dxa"/>
+            <w:tblW w:w="9183" w:type="dxa"/>
+            <w:jc w:val="right"/>
             <w:tblLook w:val="04A0" w:firstRow="1" w:lastRow="0" w:firstColumn="1" w:lastColumn="0" w:noHBand="0" w:noVBand="1"/>
           </w:tblPr>
           <w:tblGrid>
-            <w:gridCol w:w="1995"/>
-            <w:gridCol w:w="1800"/>
-            <w:gridCol w:w="1757"/>
-            <w:gridCol w:w="1706"/>
-            <w:gridCol w:w="2033"/>
+            <w:gridCol w:w="6196"/>
+            <w:gridCol w:w="2987"/>
           </w:tblGrid>
           <w:tr>
-            <w:tc>
-              <w:tcPr>
-                <w:tcW w:w="1995" w:type="dxa"/>
+            <w:trPr>
+              <w:trHeight w:val="254"/>
+              <w:jc w:val="right"/>
+            </w:trPr>
+            <w:tc>
+              <w:tcPr>
+                <w:tcW w:w="6196" w:type="dxa"/>
+                <w:tcBorders>
+                  <w:top w:val="single" w:sz="12" w:space="0" w:color="FFFFFF" w:themeColor="background1"/>
+                  <w:left w:val="single" w:sz="12" w:space="0" w:color="FFFFFF" w:themeColor="background1"/>
+                  <w:bottom w:val="single" w:sz="12" w:space="0" w:color="FFFFFF" w:themeColor="background1"/>
+                  <w:right w:val="single" w:sz="12" w:space="0" w:color="FFFFFF" w:themeColor="background1"/>
+                </w:tcBorders>
+              </w:tcPr>
+              <w:p/>
+            </w:tc>
+            <w:tc>
+              <w:tcPr>
+                <w:tcW w:w="2987" w:type="dxa"/>
+                <w:tcBorders>
+                  <w:top w:val="single" w:sz="12" w:space="0" w:color="FFFFFF" w:themeColor="background1"/>
+                  <w:left w:val="single" w:sz="12" w:space="0" w:color="FFFFFF" w:themeColor="background1"/>
+                  <w:bottom w:val="single" w:sz="12" w:space="0" w:color="FFFFFF" w:themeColor="background1"/>
+                  <w:right w:val="single" w:sz="12" w:space="0" w:color="FFFFFF" w:themeColor="background1"/>
+                </w:tcBorders>
+              </w:tcPr>
+              <w:p>
+                <w:r>
+                  <w:t>Radius College</w:t>
+                </w:r>
+              </w:p>
+            </w:tc>
+          </w:tr>
+          <w:tr>
+            <w:trPr>
+              <w:trHeight w:val="254"/>
+              <w:jc w:val="right"/>
+            </w:trPr>
+            <w:tc>
+              <w:tcPr>
+                <w:tcW w:w="6196" w:type="dxa"/>
+                <w:tcBorders>
+                  <w:top w:val="single" w:sz="12" w:space="0" w:color="FFFFFF" w:themeColor="background1"/>
+                  <w:left w:val="single" w:sz="12" w:space="0" w:color="FFFFFF" w:themeColor="background1"/>
+                  <w:bottom w:val="single" w:sz="12" w:space="0" w:color="FFFFFF" w:themeColor="background1"/>
+                  <w:right w:val="single" w:sz="12" w:space="0" w:color="FFFFFF" w:themeColor="background1"/>
+                </w:tcBorders>
+              </w:tcPr>
+              <w:p/>
+            </w:tc>
+            <w:tc>
+              <w:tcPr>
+                <w:tcW w:w="2987" w:type="dxa"/>
+                <w:tcBorders>
+                  <w:top w:val="single" w:sz="12" w:space="0" w:color="FFFFFF" w:themeColor="background1"/>
+                  <w:left w:val="single" w:sz="12" w:space="0" w:color="FFFFFF" w:themeColor="background1"/>
+                  <w:bottom w:val="single" w:sz="12" w:space="0" w:color="FFFFFF" w:themeColor="background1"/>
+                  <w:right w:val="single" w:sz="12" w:space="0" w:color="FFFFFF" w:themeColor="background1"/>
+                </w:tcBorders>
+              </w:tcPr>
+              <w:p>
+                <w:r>
+                  <w:t>Terheijdenseweg 35A</w:t>
+                </w:r>
+              </w:p>
+            </w:tc>
+          </w:tr>
+          <w:tr>
+            <w:trPr>
+              <w:trHeight w:val="237"/>
+              <w:jc w:val="right"/>
+            </w:trPr>
+            <w:tc>
+              <w:tcPr>
+                <w:tcW w:w="6196" w:type="dxa"/>
+                <w:tcBorders>
+                  <w:top w:val="single" w:sz="12" w:space="0" w:color="FFFFFF" w:themeColor="background1"/>
+                  <w:left w:val="single" w:sz="12" w:space="0" w:color="FFFFFF" w:themeColor="background1"/>
+                  <w:bottom w:val="single" w:sz="12" w:space="0" w:color="FFFFFF" w:themeColor="background1"/>
+                  <w:right w:val="single" w:sz="12" w:space="0" w:color="FFFFFF" w:themeColor="background1"/>
+                </w:tcBorders>
+              </w:tcPr>
+              <w:p/>
+            </w:tc>
+            <w:tc>
+              <w:tcPr>
+                <w:tcW w:w="2987" w:type="dxa"/>
+                <w:tcBorders>
+                  <w:top w:val="single" w:sz="12" w:space="0" w:color="FFFFFF" w:themeColor="background1"/>
+                  <w:left w:val="single" w:sz="12" w:space="0" w:color="FFFFFF" w:themeColor="background1"/>
+                  <w:bottom w:val="single" w:sz="12" w:space="0" w:color="FFFFFF" w:themeColor="background1"/>
+                  <w:right w:val="single" w:sz="12" w:space="0" w:color="FFFFFF" w:themeColor="background1"/>
+                </w:tcBorders>
+              </w:tcPr>
+              <w:p>
+                <w:r>
+                  <w:t>4826 AA, Breda</w:t>
+                </w:r>
+              </w:p>
+            </w:tc>
+          </w:tr>
+          <w:tr>
+            <w:trPr>
+              <w:trHeight w:val="254"/>
+              <w:jc w:val="right"/>
+            </w:trPr>
+            <w:tc>
+              <w:tcPr>
+                <w:tcW w:w="6196" w:type="dxa"/>
+                <w:tcBorders>
+                  <w:top w:val="single" w:sz="12" w:space="0" w:color="FFFFFF" w:themeColor="background1"/>
+                  <w:left w:val="single" w:sz="12" w:space="0" w:color="FFFFFF" w:themeColor="background1"/>
+                  <w:bottom w:val="single" w:sz="12" w:space="0" w:color="FFFFFF" w:themeColor="background1"/>
+                  <w:right w:val="single" w:sz="12" w:space="0" w:color="FFFFFF" w:themeColor="background1"/>
+                </w:tcBorders>
+              </w:tcPr>
+              <w:p/>
+            </w:tc>
+            <w:tc>
+              <w:tcPr>
+                <w:tcW w:w="2987" w:type="dxa"/>
+                <w:tcBorders>
+                  <w:top w:val="single" w:sz="12" w:space="0" w:color="FFFFFF" w:themeColor="background1"/>
+                  <w:left w:val="single" w:sz="12" w:space="0" w:color="FFFFFF" w:themeColor="background1"/>
+                  <w:bottom w:val="single" w:sz="12" w:space="0" w:color="FFFFFF" w:themeColor="background1"/>
+                  <w:right w:val="single" w:sz="12" w:space="0" w:color="FFFFFF" w:themeColor="background1"/>
+                </w:tcBorders>
+              </w:tcPr>
+              <w:p/>
+            </w:tc>
+          </w:tr>
+          <w:tr>
+            <w:trPr>
+              <w:trHeight w:val="254"/>
+              <w:jc w:val="right"/>
+            </w:trPr>
+            <w:tc>
+              <w:tcPr>
+                <w:tcW w:w="6196" w:type="dxa"/>
+                <w:tcBorders>
+                  <w:top w:val="single" w:sz="12" w:space="0" w:color="FFFFFF" w:themeColor="background1"/>
+                  <w:left w:val="single" w:sz="12" w:space="0" w:color="FFFFFF" w:themeColor="background1"/>
+                  <w:bottom w:val="single" w:sz="12" w:space="0" w:color="FFFFFF" w:themeColor="background1"/>
+                  <w:right w:val="single" w:sz="12" w:space="0" w:color="FFFFFF" w:themeColor="background1"/>
+                </w:tcBorders>
+              </w:tcPr>
+              <w:p/>
+            </w:tc>
+            <w:tc>
+              <w:tcPr>
+                <w:tcW w:w="2987" w:type="dxa"/>
+                <w:tcBorders>
+                  <w:top w:val="single" w:sz="12" w:space="0" w:color="FFFFFF" w:themeColor="background1"/>
+                  <w:left w:val="single" w:sz="12" w:space="0" w:color="FFFFFF" w:themeColor="background1"/>
+                  <w:bottom w:val="single" w:sz="12" w:space="0" w:color="FFFFFF" w:themeColor="background1"/>
+                  <w:right w:val="single" w:sz="12" w:space="0" w:color="FFFFFF" w:themeColor="background1"/>
+                </w:tcBorders>
+              </w:tcPr>
+              <w:p>
+                <w:r>
+                  <w:t>KvK: 294758431562</w:t>
+                </w:r>
+              </w:p>
+            </w:tc>
+          </w:tr>
+          <w:tr>
+            <w:trPr>
+              <w:trHeight w:val="254"/>
+              <w:jc w:val="right"/>
+            </w:trPr>
+            <w:tc>
+              <w:tcPr>
+                <w:tcW w:w="6196" w:type="dxa"/>
+                <w:tcBorders>
+                  <w:top w:val="single" w:sz="12" w:space="0" w:color="FFFFFF" w:themeColor="background1"/>
+                  <w:left w:val="single" w:sz="12" w:space="0" w:color="FFFFFF" w:themeColor="background1"/>
+                  <w:bottom w:val="single" w:sz="12" w:space="0" w:color="FFFFFF" w:themeColor="background1"/>
+                  <w:right w:val="single" w:sz="12" w:space="0" w:color="FFFFFF" w:themeColor="background1"/>
+                </w:tcBorders>
+              </w:tcPr>
+              <w:p>
+                <w:r>
+                  <w:t>BarrocIT</w:t>
+                </w:r>
+              </w:p>
+            </w:tc>
+            <w:tc>
+              <w:tcPr>
+                <w:tcW w:w="2987" w:type="dxa"/>
+                <w:tcBorders>
+                  <w:top w:val="single" w:sz="12" w:space="0" w:color="FFFFFF" w:themeColor="background1"/>
+                  <w:left w:val="single" w:sz="12" w:space="0" w:color="FFFFFF" w:themeColor="background1"/>
+                  <w:bottom w:val="single" w:sz="12" w:space="0" w:color="FFFFFF" w:themeColor="background1"/>
+                  <w:right w:val="single" w:sz="12" w:space="0" w:color="FFFFFF" w:themeColor="background1"/>
+                </w:tcBorders>
+              </w:tcPr>
+              <w:p>
+                <w:r>
+                  <w:t>Iban: INGB 89 008 352333</w:t>
+                </w:r>
+              </w:p>
+            </w:tc>
+          </w:tr>
+          <w:tr>
+            <w:trPr>
+              <w:trHeight w:val="254"/>
+              <w:jc w:val="right"/>
+            </w:trPr>
+            <w:tc>
+              <w:tcPr>
+                <w:tcW w:w="6196" w:type="dxa"/>
+                <w:tcBorders>
+                  <w:top w:val="single" w:sz="12" w:space="0" w:color="FFFFFF" w:themeColor="background1"/>
+                  <w:left w:val="single" w:sz="12" w:space="0" w:color="FFFFFF" w:themeColor="background1"/>
+                  <w:bottom w:val="single" w:sz="12" w:space="0" w:color="FFFFFF" w:themeColor="background1"/>
+                  <w:right w:val="single" w:sz="12" w:space="0" w:color="FFFFFF" w:themeColor="background1"/>
+                </w:tcBorders>
+              </w:tcPr>
+              <w:p>
+                <w:r>
+                  <w:t>W. Vorselaars</w:t>
+                </w:r>
+              </w:p>
+            </w:tc>
+            <w:tc>
+              <w:tcPr>
+                <w:tcW w:w="2987" w:type="dxa"/>
+                <w:tcBorders>
+                  <w:top w:val="single" w:sz="12" w:space="0" w:color="FFFFFF" w:themeColor="background1"/>
+                  <w:left w:val="single" w:sz="12" w:space="0" w:color="FFFFFF" w:themeColor="background1"/>
+                  <w:bottom w:val="single" w:sz="12" w:space="0" w:color="FFFFFF" w:themeColor="background1"/>
+                  <w:right w:val="single" w:sz="12" w:space="0" w:color="FFFFFF" w:themeColor="background1"/>
+                </w:tcBorders>
+              </w:tcPr>
+              <w:p/>
+            </w:tc>
+          </w:tr>
+          <w:tr>
+            <w:trPr>
+              <w:trHeight w:val="254"/>
+              <w:jc w:val="right"/>
+            </w:trPr>
+            <w:tc>
+              <w:tcPr>
+                <w:tcW w:w="6196" w:type="dxa"/>
+                <w:tcBorders>
+                  <w:top w:val="single" w:sz="12" w:space="0" w:color="FFFFFF" w:themeColor="background1"/>
+                  <w:left w:val="single" w:sz="12" w:space="0" w:color="FFFFFF" w:themeColor="background1"/>
+                  <w:bottom w:val="single" w:sz="12" w:space="0" w:color="FFFFFF" w:themeColor="background1"/>
+                  <w:right w:val="single" w:sz="12" w:space="0" w:color="FFFFFF" w:themeColor="background1"/>
+                </w:tcBorders>
+              </w:tcPr>
+              <w:p>
+                <w:r>
+                  <w:t>Terheijdenseweg 350A</w:t>
+                </w:r>
+                <w:r>
+                  <w:tab/>
+                </w:r>
+              </w:p>
+            </w:tc>
+            <w:tc>
+              <w:tcPr>
+                <w:tcW w:w="2987" w:type="dxa"/>
+                <w:tcBorders>
+                  <w:top w:val="single" w:sz="12" w:space="0" w:color="FFFFFF" w:themeColor="background1"/>
+                  <w:left w:val="single" w:sz="12" w:space="0" w:color="FFFFFF" w:themeColor="background1"/>
+                  <w:bottom w:val="single" w:sz="12" w:space="0" w:color="FFFFFF" w:themeColor="background1"/>
+                  <w:right w:val="single" w:sz="12" w:space="0" w:color="FFFFFF" w:themeColor="background1"/>
+                </w:tcBorders>
+              </w:tcPr>
+              <w:p/>
+            </w:tc>
+          </w:tr>
+          <w:tr>
+            <w:trPr>
+              <w:trHeight w:val="237"/>
+              <w:jc w:val="right"/>
+            </w:trPr>
+            <w:tc>
+              <w:tcPr>
+                <w:tcW w:w="6196" w:type="dxa"/>
+                <w:tcBorders>
+                  <w:top w:val="single" w:sz="12" w:space="0" w:color="FFFFFF" w:themeColor="background1"/>
+                  <w:left w:val="single" w:sz="12" w:space="0" w:color="FFFFFF" w:themeColor="background1"/>
+                  <w:bottom w:val="single" w:sz="12" w:space="0" w:color="FFFFFF" w:themeColor="background1"/>
+                  <w:right w:val="single" w:sz="12" w:space="0" w:color="FFFFFF" w:themeColor="background1"/>
+                </w:tcBorders>
+              </w:tcPr>
+              <w:p>
+                <w:r>
+                  <w:t>4826 AA</w:t>
+                </w:r>
+                <w:r>
+                  <w:t>,</w:t>
+                </w:r>
+                <w:r>
+                  <w:t xml:space="preserve"> Breda</w:t>
+                </w:r>
+                <w:r>
+                  <w:tab/>
+                </w:r>
+              </w:p>
+            </w:tc>
+            <w:tc>
+              <w:tcPr>
+                <w:tcW w:w="2987" w:type="dxa"/>
+                <w:tcBorders>
+                  <w:top w:val="single" w:sz="12" w:space="0" w:color="FFFFFF" w:themeColor="background1"/>
+                  <w:left w:val="single" w:sz="12" w:space="0" w:color="FFFFFF" w:themeColor="background1"/>
+                  <w:bottom w:val="single" w:sz="12" w:space="0" w:color="FFFFFF" w:themeColor="background1"/>
+                  <w:right w:val="single" w:sz="12" w:space="0" w:color="FFFFFF" w:themeColor="background1"/>
+                </w:tcBorders>
+              </w:tcPr>
+              <w:p>
+                <w:r>
+                  <w:t>Offertedatum:   06-10-2015</w:t>
+                </w:r>
+              </w:p>
+            </w:tc>
+          </w:tr>
+          <w:tr>
+            <w:trPr>
+              <w:trHeight w:val="272"/>
+              <w:jc w:val="right"/>
+            </w:trPr>
+            <w:tc>
+              <w:tcPr>
+                <w:tcW w:w="6196" w:type="dxa"/>
+                <w:tcBorders>
+                  <w:top w:val="single" w:sz="12" w:space="0" w:color="FFFFFF" w:themeColor="background1"/>
+                  <w:left w:val="single" w:sz="12" w:space="0" w:color="FFFFFF" w:themeColor="background1"/>
+                  <w:bottom w:val="single" w:sz="12" w:space="0" w:color="FFFFFF" w:themeColor="background1"/>
+                  <w:right w:val="single" w:sz="12" w:space="0" w:color="FFFFFF" w:themeColor="background1"/>
+                </w:tcBorders>
+              </w:tcPr>
+              <w:p/>
+            </w:tc>
+            <w:tc>
+              <w:tcPr>
+                <w:tcW w:w="2987" w:type="dxa"/>
+                <w:tcBorders>
+                  <w:top w:val="single" w:sz="12" w:space="0" w:color="FFFFFF" w:themeColor="background1"/>
+                  <w:left w:val="single" w:sz="12" w:space="0" w:color="FFFFFF" w:themeColor="background1"/>
+                  <w:bottom w:val="single" w:sz="12" w:space="0" w:color="FFFFFF" w:themeColor="background1"/>
+                  <w:right w:val="single" w:sz="12" w:space="0" w:color="FFFFFF" w:themeColor="background1"/>
+                </w:tcBorders>
+              </w:tcPr>
+              <w:p>
+                <w:r>
+                  <w:t>Vervaldatum:    20-10-2015</w:t>
+                </w:r>
+              </w:p>
+            </w:tc>
+          </w:tr>
+        </w:tbl>
+        <w:p/>
+        <w:p>
+          <w:r>
+            <w:t xml:space="preserve">Geachte </w:t>
+          </w:r>
+          <w:r>
+            <w:t>BarrocIT,</w:t>
+          </w:r>
+        </w:p>
+        <w:p>
+          <w:r>
+            <w:t>Hierbij ontvangt u van ons een prijsopgave voor de onderstaande diensten.</w:t>
+          </w:r>
+        </w:p>
+        <w:p>
+          <w:pPr>
+            <w:rPr>
+              <w:color w:val="FFFFFF" w:themeColor="background1"/>
+            </w:rPr>
+          </w:pPr>
+        </w:p>
+        <w:tbl>
+          <w:tblPr>
+            <w:tblStyle w:val="TableGrid"/>
+            <w:tblW w:w="0" w:type="auto"/>
+            <w:tblBorders>
+              <w:bottom w:val="double" w:sz="4" w:space="0" w:color="auto"/>
+            </w:tblBorders>
+            <w:tblLook w:val="04A0" w:firstRow="1" w:lastRow="0" w:firstColumn="1" w:lastColumn="0" w:noHBand="0" w:noVBand="1"/>
+          </w:tblPr>
+          <w:tblGrid>
+            <w:gridCol w:w="1714"/>
+            <w:gridCol w:w="2998"/>
+            <w:gridCol w:w="1506"/>
+            <w:gridCol w:w="2116"/>
+            <w:gridCol w:w="708"/>
+          </w:tblGrid>
+          <w:tr>
+            <w:tc>
+              <w:tcPr>
+                <w:tcW w:w="1714" w:type="dxa"/>
+                <w:tcBorders>
+                  <w:top w:val="single" w:sz="12" w:space="0" w:color="FFFFFF" w:themeColor="background1"/>
+                  <w:left w:val="single" w:sz="12" w:space="0" w:color="FFFFFF" w:themeColor="background1"/>
+                  <w:bottom w:val="single" w:sz="18" w:space="0" w:color="000000" w:themeColor="text1"/>
+                  <w:right w:val="single" w:sz="12" w:space="0" w:color="FFFFFF" w:themeColor="background1"/>
+                </w:tcBorders>
+              </w:tcPr>
+              <w:p/>
+            </w:tc>
+            <w:tc>
+              <w:tcPr>
+                <w:tcW w:w="2998" w:type="dxa"/>
+                <w:tcBorders>
+                  <w:top w:val="single" w:sz="12" w:space="0" w:color="FFFFFF" w:themeColor="background1"/>
+                  <w:left w:val="single" w:sz="12" w:space="0" w:color="FFFFFF" w:themeColor="background1"/>
+                  <w:bottom w:val="single" w:sz="18" w:space="0" w:color="000000" w:themeColor="text1"/>
+                  <w:right w:val="single" w:sz="12" w:space="0" w:color="FFFFFF" w:themeColor="background1"/>
+                </w:tcBorders>
               </w:tcPr>
               <w:p>
                 <w:pPr>
@@ -2121,13 +2501,19 @@
                   <w:rPr>
                     <w:b/>
                   </w:rPr>
-                  <w:t>Dienst</w:t>
+                  <w:t>Omschrijving</w:t>
                 </w:r>
               </w:p>
             </w:tc>
             <w:tc>
               <w:tcPr>
-                <w:tcW w:w="1800" w:type="dxa"/>
+                <w:tcW w:w="1506" w:type="dxa"/>
+                <w:tcBorders>
+                  <w:top w:val="single" w:sz="12" w:space="0" w:color="FFFFFF" w:themeColor="background1"/>
+                  <w:left w:val="single" w:sz="12" w:space="0" w:color="FFFFFF" w:themeColor="background1"/>
+                  <w:bottom w:val="single" w:sz="18" w:space="0" w:color="000000" w:themeColor="text1"/>
+                  <w:right w:val="single" w:sz="12" w:space="0" w:color="FFFFFF" w:themeColor="background1"/>
+                </w:tcBorders>
               </w:tcPr>
               <w:p>
                 <w:pPr>
@@ -2139,13 +2525,19 @@
                   <w:rPr>
                     <w:b/>
                   </w:rPr>
-                  <w:t>Dagdelen</w:t>
+                  <w:t>Bedrag</w:t>
                 </w:r>
               </w:p>
             </w:tc>
             <w:tc>
               <w:tcPr>
-                <w:tcW w:w="1757" w:type="dxa"/>
+                <w:tcW w:w="2116" w:type="dxa"/>
+                <w:tcBorders>
+                  <w:top w:val="single" w:sz="12" w:space="0" w:color="FFFFFF" w:themeColor="background1"/>
+                  <w:left w:val="single" w:sz="12" w:space="0" w:color="FFFFFF" w:themeColor="background1"/>
+                  <w:bottom w:val="single" w:sz="18" w:space="0" w:color="000000" w:themeColor="text1"/>
+                  <w:right w:val="single" w:sz="12" w:space="0" w:color="FFFFFF" w:themeColor="background1"/>
+                </w:tcBorders>
               </w:tcPr>
               <w:p>
                 <w:pPr>
@@ -2157,13 +2549,19 @@
                   <w:rPr>
                     <w:b/>
                   </w:rPr>
-                  <w:t>Uurloon</w:t>
+                  <w:t>Totaal</w:t>
                 </w:r>
               </w:p>
             </w:tc>
             <w:tc>
               <w:tcPr>
-                <w:tcW w:w="1706" w:type="dxa"/>
+                <w:tcW w:w="708" w:type="dxa"/>
+                <w:tcBorders>
+                  <w:top w:val="single" w:sz="12" w:space="0" w:color="FFFFFF" w:themeColor="background1"/>
+                  <w:left w:val="single" w:sz="12" w:space="0" w:color="FFFFFF" w:themeColor="background1"/>
+                  <w:bottom w:val="single" w:sz="18" w:space="0" w:color="000000" w:themeColor="text1"/>
+                  <w:right w:val="single" w:sz="12" w:space="0" w:color="FFFFFF" w:themeColor="background1"/>
+                </w:tcBorders>
               </w:tcPr>
               <w:p>
                 <w:pPr>
@@ -2175,13 +2573,410 @@
                   <w:rPr>
                     <w:b/>
                   </w:rPr>
-                  <w:t>Per werknemer</w:t>
+                  <w:t>BTW</w:t>
                 </w:r>
               </w:p>
             </w:tc>
-            <w:tc>
-              <w:tcPr>
-                <w:tcW w:w="2033" w:type="dxa"/>
+          </w:tr>
+          <w:tr>
+            <w:tc>
+              <w:tcPr>
+                <w:tcW w:w="1714" w:type="dxa"/>
+                <w:tcBorders>
+                  <w:top w:val="single" w:sz="18" w:space="0" w:color="000000" w:themeColor="text1"/>
+                  <w:left w:val="single" w:sz="12" w:space="0" w:color="FFFFFF" w:themeColor="background1"/>
+                  <w:bottom w:val="single" w:sz="12" w:space="0" w:color="7F7F7F" w:themeColor="text1" w:themeTint="80"/>
+                  <w:right w:val="single" w:sz="12" w:space="0" w:color="FFFFFF" w:themeColor="background1"/>
+                </w:tcBorders>
+              </w:tcPr>
+              <w:p>
+                <w:r>
+                  <w:t>11 dagen</w:t>
+                </w:r>
+              </w:p>
+            </w:tc>
+            <w:tc>
+              <w:tcPr>
+                <w:tcW w:w="2998" w:type="dxa"/>
+                <w:tcBorders>
+                  <w:top w:val="single" w:sz="18" w:space="0" w:color="000000" w:themeColor="text1"/>
+                  <w:left w:val="single" w:sz="12" w:space="0" w:color="FFFFFF" w:themeColor="background1"/>
+                  <w:bottom w:val="single" w:sz="12" w:space="0" w:color="7F7F7F" w:themeColor="text1" w:themeTint="80"/>
+                  <w:right w:val="single" w:sz="12" w:space="0" w:color="FFFFFF" w:themeColor="background1"/>
+                </w:tcBorders>
+              </w:tcPr>
+              <w:p>
+                <w:r>
+                  <w:t>Onderzoek</w:t>
+                </w:r>
+              </w:p>
+            </w:tc>
+            <w:tc>
+              <w:tcPr>
+                <w:tcW w:w="1506" w:type="dxa"/>
+                <w:tcBorders>
+                  <w:top w:val="single" w:sz="18" w:space="0" w:color="000000" w:themeColor="text1"/>
+                  <w:left w:val="single" w:sz="12" w:space="0" w:color="FFFFFF" w:themeColor="background1"/>
+                  <w:bottom w:val="single" w:sz="12" w:space="0" w:color="7F7F7F" w:themeColor="text1" w:themeTint="80"/>
+                  <w:right w:val="single" w:sz="12" w:space="0" w:color="FFFFFF" w:themeColor="background1"/>
+                </w:tcBorders>
+              </w:tcPr>
+              <w:p>
+                <w:r>
+                  <w:t>€50,00</w:t>
+                </w:r>
+              </w:p>
+            </w:tc>
+            <w:tc>
+              <w:tcPr>
+                <w:tcW w:w="2116" w:type="dxa"/>
+                <w:tcBorders>
+                  <w:top w:val="single" w:sz="18" w:space="0" w:color="000000" w:themeColor="text1"/>
+                  <w:left w:val="single" w:sz="12" w:space="0" w:color="FFFFFF" w:themeColor="background1"/>
+                  <w:bottom w:val="single" w:sz="12" w:space="0" w:color="7F7F7F" w:themeColor="text1" w:themeTint="80"/>
+                  <w:right w:val="single" w:sz="12" w:space="0" w:color="FFFFFF" w:themeColor="background1"/>
+                </w:tcBorders>
+              </w:tcPr>
+              <w:p>
+                <w:r>
+                  <w:t>€</w:t>
+                </w:r>
+                <w:r>
+                  <w:t>4400</w:t>
+                </w:r>
+                <w:r>
+                  <w:t>,00</w:t>
+                </w:r>
+              </w:p>
+            </w:tc>
+            <w:tc>
+              <w:tcPr>
+                <w:tcW w:w="708" w:type="dxa"/>
+                <w:tcBorders>
+                  <w:top w:val="single" w:sz="18" w:space="0" w:color="000000" w:themeColor="text1"/>
+                  <w:left w:val="single" w:sz="12" w:space="0" w:color="FFFFFF" w:themeColor="background1"/>
+                  <w:bottom w:val="single" w:sz="12" w:space="0" w:color="7F7F7F" w:themeColor="text1" w:themeTint="80"/>
+                  <w:right w:val="single" w:sz="12" w:space="0" w:color="FFFFFF" w:themeColor="background1"/>
+                </w:tcBorders>
+              </w:tcPr>
+              <w:p>
+                <w:r>
+                  <w:t>21</w:t>
+                </w:r>
+                <w:r>
+                  <w:t>%</w:t>
+                </w:r>
+              </w:p>
+            </w:tc>
+          </w:tr>
+          <w:tr>
+            <w:tc>
+              <w:tcPr>
+                <w:tcW w:w="1714" w:type="dxa"/>
+                <w:tcBorders>
+                  <w:top w:val="single" w:sz="12" w:space="0" w:color="7F7F7F" w:themeColor="text1" w:themeTint="80"/>
+                  <w:left w:val="single" w:sz="12" w:space="0" w:color="FFFFFF" w:themeColor="background1"/>
+                  <w:bottom w:val="single" w:sz="12" w:space="0" w:color="7F7F7F" w:themeColor="text1" w:themeTint="80"/>
+                  <w:right w:val="single" w:sz="12" w:space="0" w:color="FFFFFF" w:themeColor="background1"/>
+                </w:tcBorders>
+              </w:tcPr>
+              <w:p>
+                <w:r>
+                  <w:t>5 dagen</w:t>
+                </w:r>
+              </w:p>
+            </w:tc>
+            <w:tc>
+              <w:tcPr>
+                <w:tcW w:w="2998" w:type="dxa"/>
+                <w:tcBorders>
+                  <w:top w:val="single" w:sz="12" w:space="0" w:color="7F7F7F" w:themeColor="text1" w:themeTint="80"/>
+                  <w:left w:val="single" w:sz="12" w:space="0" w:color="FFFFFF" w:themeColor="background1"/>
+                  <w:bottom w:val="single" w:sz="12" w:space="0" w:color="7F7F7F" w:themeColor="text1" w:themeTint="80"/>
+                  <w:right w:val="single" w:sz="12" w:space="0" w:color="FFFFFF" w:themeColor="background1"/>
+                </w:tcBorders>
+              </w:tcPr>
+              <w:p>
+                <w:r>
+                  <w:t>Uitwerking</w:t>
+                </w:r>
+              </w:p>
+            </w:tc>
+            <w:tc>
+              <w:tcPr>
+                <w:tcW w:w="1506" w:type="dxa"/>
+                <w:tcBorders>
+                  <w:top w:val="single" w:sz="12" w:space="0" w:color="7F7F7F" w:themeColor="text1" w:themeTint="80"/>
+                  <w:left w:val="single" w:sz="12" w:space="0" w:color="FFFFFF" w:themeColor="background1"/>
+                  <w:bottom w:val="single" w:sz="12" w:space="0" w:color="7F7F7F" w:themeColor="text1" w:themeTint="80"/>
+                  <w:right w:val="single" w:sz="12" w:space="0" w:color="FFFFFF" w:themeColor="background1"/>
+                </w:tcBorders>
+              </w:tcPr>
+              <w:p>
+                <w:r>
+                  <w:t>€50,00</w:t>
+                </w:r>
+              </w:p>
+            </w:tc>
+            <w:tc>
+              <w:tcPr>
+                <w:tcW w:w="2116" w:type="dxa"/>
+                <w:tcBorders>
+                  <w:top w:val="single" w:sz="12" w:space="0" w:color="7F7F7F" w:themeColor="text1" w:themeTint="80"/>
+                  <w:left w:val="single" w:sz="12" w:space="0" w:color="FFFFFF" w:themeColor="background1"/>
+                  <w:bottom w:val="single" w:sz="12" w:space="0" w:color="7F7F7F" w:themeColor="text1" w:themeTint="80"/>
+                  <w:right w:val="single" w:sz="12" w:space="0" w:color="FFFFFF" w:themeColor="background1"/>
+                </w:tcBorders>
+              </w:tcPr>
+              <w:p>
+                <w:r>
+                  <w:t>€</w:t>
+                </w:r>
+                <w:r>
+                  <w:t>2000</w:t>
+                </w:r>
+                <w:r>
+                  <w:t>,00</w:t>
+                </w:r>
+              </w:p>
+            </w:tc>
+            <w:tc>
+              <w:tcPr>
+                <w:tcW w:w="708" w:type="dxa"/>
+                <w:tcBorders>
+                  <w:top w:val="single" w:sz="12" w:space="0" w:color="7F7F7F" w:themeColor="text1" w:themeTint="80"/>
+                  <w:left w:val="single" w:sz="12" w:space="0" w:color="FFFFFF" w:themeColor="background1"/>
+                  <w:bottom w:val="single" w:sz="12" w:space="0" w:color="7F7F7F" w:themeColor="text1" w:themeTint="80"/>
+                  <w:right w:val="single" w:sz="12" w:space="0" w:color="FFFFFF" w:themeColor="background1"/>
+                </w:tcBorders>
+              </w:tcPr>
+              <w:p>
+                <w:r>
+                  <w:t>21</w:t>
+                </w:r>
+                <w:r>
+                  <w:t>%</w:t>
+                </w:r>
+              </w:p>
+            </w:tc>
+          </w:tr>
+          <w:tr>
+            <w:tc>
+              <w:tcPr>
+                <w:tcW w:w="1714" w:type="dxa"/>
+                <w:tcBorders>
+                  <w:top w:val="single" w:sz="12" w:space="0" w:color="7F7F7F" w:themeColor="text1" w:themeTint="80"/>
+                  <w:left w:val="single" w:sz="12" w:space="0" w:color="FFFFFF" w:themeColor="background1"/>
+                  <w:bottom w:val="single" w:sz="12" w:space="0" w:color="7F7F7F" w:themeColor="text1" w:themeTint="80"/>
+                  <w:right w:val="single" w:sz="12" w:space="0" w:color="FFFFFF" w:themeColor="background1"/>
+                </w:tcBorders>
+              </w:tcPr>
+              <w:p>
+                <w:r>
+                  <w:t>6 dagen</w:t>
+                </w:r>
+              </w:p>
+            </w:tc>
+            <w:tc>
+              <w:tcPr>
+                <w:tcW w:w="2998" w:type="dxa"/>
+                <w:tcBorders>
+                  <w:top w:val="single" w:sz="12" w:space="0" w:color="7F7F7F" w:themeColor="text1" w:themeTint="80"/>
+                  <w:left w:val="single" w:sz="12" w:space="0" w:color="FFFFFF" w:themeColor="background1"/>
+                  <w:bottom w:val="single" w:sz="12" w:space="0" w:color="7F7F7F" w:themeColor="text1" w:themeTint="80"/>
+                  <w:right w:val="single" w:sz="12" w:space="0" w:color="FFFFFF" w:themeColor="background1"/>
+                </w:tcBorders>
+              </w:tcPr>
+              <w:p>
+                <w:r>
+                  <w:t>Ontwikkelen</w:t>
+                </w:r>
+              </w:p>
+            </w:tc>
+            <w:tc>
+              <w:tcPr>
+                <w:tcW w:w="1506" w:type="dxa"/>
+                <w:tcBorders>
+                  <w:top w:val="single" w:sz="12" w:space="0" w:color="7F7F7F" w:themeColor="text1" w:themeTint="80"/>
+                  <w:left w:val="single" w:sz="12" w:space="0" w:color="FFFFFF" w:themeColor="background1"/>
+                  <w:bottom w:val="single" w:sz="12" w:space="0" w:color="7F7F7F" w:themeColor="text1" w:themeTint="80"/>
+                  <w:right w:val="single" w:sz="12" w:space="0" w:color="FFFFFF" w:themeColor="background1"/>
+                </w:tcBorders>
+              </w:tcPr>
+              <w:p>
+                <w:r>
+                  <w:t>€50,00</w:t>
+                </w:r>
+              </w:p>
+            </w:tc>
+            <w:tc>
+              <w:tcPr>
+                <w:tcW w:w="2116" w:type="dxa"/>
+                <w:tcBorders>
+                  <w:top w:val="single" w:sz="12" w:space="0" w:color="7F7F7F" w:themeColor="text1" w:themeTint="80"/>
+                  <w:left w:val="single" w:sz="12" w:space="0" w:color="FFFFFF" w:themeColor="background1"/>
+                  <w:bottom w:val="single" w:sz="12" w:space="0" w:color="7F7F7F" w:themeColor="text1" w:themeTint="80"/>
+                  <w:right w:val="single" w:sz="12" w:space="0" w:color="FFFFFF" w:themeColor="background1"/>
+                </w:tcBorders>
+              </w:tcPr>
+              <w:p>
+                <w:r>
+                  <w:t>€</w:t>
+                </w:r>
+                <w:r>
+                  <w:t>2400</w:t>
+                </w:r>
+                <w:r>
+                  <w:t>,00</w:t>
+                </w:r>
+              </w:p>
+            </w:tc>
+            <w:tc>
+              <w:tcPr>
+                <w:tcW w:w="708" w:type="dxa"/>
+                <w:tcBorders>
+                  <w:top w:val="single" w:sz="12" w:space="0" w:color="7F7F7F" w:themeColor="text1" w:themeTint="80"/>
+                  <w:left w:val="single" w:sz="12" w:space="0" w:color="FFFFFF" w:themeColor="background1"/>
+                  <w:bottom w:val="single" w:sz="12" w:space="0" w:color="7F7F7F" w:themeColor="text1" w:themeTint="80"/>
+                  <w:right w:val="single" w:sz="12" w:space="0" w:color="FFFFFF" w:themeColor="background1"/>
+                </w:tcBorders>
+              </w:tcPr>
+              <w:p>
+                <w:r>
+                  <w:t>21</w:t>
+                </w:r>
+                <w:r>
+                  <w:t>%</w:t>
+                </w:r>
+              </w:p>
+            </w:tc>
+          </w:tr>
+          <w:tr>
+            <w:tc>
+              <w:tcPr>
+                <w:tcW w:w="1714" w:type="dxa"/>
+                <w:tcBorders>
+                  <w:top w:val="single" w:sz="12" w:space="0" w:color="7F7F7F" w:themeColor="text1" w:themeTint="80"/>
+                  <w:left w:val="single" w:sz="12" w:space="0" w:color="FFFFFF" w:themeColor="background1"/>
+                  <w:bottom w:val="single" w:sz="18" w:space="0" w:color="000000" w:themeColor="text1"/>
+                  <w:right w:val="single" w:sz="12" w:space="0" w:color="FFFFFF" w:themeColor="background1"/>
+                </w:tcBorders>
+              </w:tcPr>
+              <w:p>
+                <w:r>
+                  <w:t>1 week</w:t>
+                </w:r>
+              </w:p>
+            </w:tc>
+            <w:tc>
+              <w:tcPr>
+                <w:tcW w:w="2998" w:type="dxa"/>
+                <w:tcBorders>
+                  <w:top w:val="single" w:sz="12" w:space="0" w:color="7F7F7F" w:themeColor="text1" w:themeTint="80"/>
+                  <w:left w:val="single" w:sz="12" w:space="0" w:color="FFFFFF" w:themeColor="background1"/>
+                  <w:bottom w:val="single" w:sz="18" w:space="0" w:color="000000" w:themeColor="text1"/>
+                  <w:right w:val="single" w:sz="12" w:space="0" w:color="FFFFFF" w:themeColor="background1"/>
+                </w:tcBorders>
+              </w:tcPr>
+              <w:p>
+                <w:r>
+                  <w:t>Testen</w:t>
+                </w:r>
+              </w:p>
+            </w:tc>
+            <w:tc>
+              <w:tcPr>
+                <w:tcW w:w="1506" w:type="dxa"/>
+                <w:tcBorders>
+                  <w:top w:val="single" w:sz="12" w:space="0" w:color="7F7F7F" w:themeColor="text1" w:themeTint="80"/>
+                  <w:left w:val="single" w:sz="12" w:space="0" w:color="FFFFFF" w:themeColor="background1"/>
+                  <w:bottom w:val="single" w:sz="18" w:space="0" w:color="000000" w:themeColor="text1"/>
+                  <w:right w:val="single" w:sz="12" w:space="0" w:color="FFFFFF" w:themeColor="background1"/>
+                </w:tcBorders>
+              </w:tcPr>
+              <w:p>
+                <w:r>
+                  <w:t>€50,00</w:t>
+                </w:r>
+              </w:p>
+            </w:tc>
+            <w:tc>
+              <w:tcPr>
+                <w:tcW w:w="2116" w:type="dxa"/>
+                <w:tcBorders>
+                  <w:top w:val="single" w:sz="12" w:space="0" w:color="7F7F7F" w:themeColor="text1" w:themeTint="80"/>
+                  <w:left w:val="single" w:sz="12" w:space="0" w:color="FFFFFF" w:themeColor="background1"/>
+                  <w:bottom w:val="single" w:sz="18" w:space="0" w:color="000000" w:themeColor="text1"/>
+                  <w:right w:val="single" w:sz="12" w:space="0" w:color="FFFFFF" w:themeColor="background1"/>
+                </w:tcBorders>
+              </w:tcPr>
+              <w:p>
+                <w:r>
+                  <w:t>€</w:t>
+                </w:r>
+                <w:r>
+                  <w:t>2800</w:t>
+                </w:r>
+                <w:r>
+                  <w:t>,00</w:t>
+                </w:r>
+              </w:p>
+            </w:tc>
+            <w:tc>
+              <w:tcPr>
+                <w:tcW w:w="708" w:type="dxa"/>
+                <w:tcBorders>
+                  <w:top w:val="single" w:sz="12" w:space="0" w:color="7F7F7F" w:themeColor="text1" w:themeTint="80"/>
+                  <w:left w:val="single" w:sz="12" w:space="0" w:color="FFFFFF" w:themeColor="background1"/>
+                  <w:bottom w:val="single" w:sz="18" w:space="0" w:color="000000" w:themeColor="text1"/>
+                  <w:right w:val="single" w:sz="12" w:space="0" w:color="FFFFFF" w:themeColor="background1"/>
+                </w:tcBorders>
+              </w:tcPr>
+              <w:p>
+                <w:r>
+                  <w:t>21</w:t>
+                </w:r>
+                <w:r>
+                  <w:t>%</w:t>
+                </w:r>
+              </w:p>
+            </w:tc>
+          </w:tr>
+          <w:tr>
+            <w:tc>
+              <w:tcPr>
+                <w:tcW w:w="1714" w:type="dxa"/>
+                <w:tcBorders>
+                  <w:top w:val="single" w:sz="18" w:space="0" w:color="000000" w:themeColor="text1"/>
+                  <w:left w:val="single" w:sz="12" w:space="0" w:color="FFFFFF" w:themeColor="background1"/>
+                  <w:bottom w:val="single" w:sz="12" w:space="0" w:color="FFFFFF" w:themeColor="background1"/>
+                  <w:right w:val="single" w:sz="12" w:space="0" w:color="FFFFFF" w:themeColor="background1"/>
+                </w:tcBorders>
+              </w:tcPr>
+              <w:p/>
+            </w:tc>
+            <w:tc>
+              <w:tcPr>
+                <w:tcW w:w="2998" w:type="dxa"/>
+                <w:tcBorders>
+                  <w:top w:val="single" w:sz="18" w:space="0" w:color="000000" w:themeColor="text1"/>
+                  <w:left w:val="single" w:sz="12" w:space="0" w:color="FFFFFF" w:themeColor="background1"/>
+                  <w:bottom w:val="single" w:sz="12" w:space="0" w:color="FFFFFF" w:themeColor="background1"/>
+                  <w:right w:val="single" w:sz="12" w:space="0" w:color="FFFFFF" w:themeColor="background1"/>
+                </w:tcBorders>
+                <w:shd w:val="clear" w:color="auto" w:fill="FFFFFF" w:themeFill="background1"/>
+              </w:tcPr>
+              <w:p/>
+            </w:tc>
+            <w:tc>
+              <w:tcPr>
+                <w:tcW w:w="1506" w:type="dxa"/>
+                <w:tcBorders>
+                  <w:top w:val="single" w:sz="18" w:space="0" w:color="000000" w:themeColor="text1"/>
+                  <w:left w:val="single" w:sz="12" w:space="0" w:color="FFFFFF" w:themeColor="background1"/>
+                  <w:bottom w:val="single" w:sz="12" w:space="0" w:color="FFFFFF" w:themeColor="background1"/>
+                  <w:right w:val="single" w:sz="12" w:space="0" w:color="FFFFFF" w:themeColor="background1"/>
+                </w:tcBorders>
               </w:tcPr>
               <w:p>
                 <w:pPr>
@@ -2193,306 +2988,307 @@
                   <w:rPr>
                     <w:b/>
                   </w:rPr>
-                  <w:t>Totaal</w:t>
+                  <w:t>Subtotaal:</w:t>
                 </w:r>
               </w:p>
+            </w:tc>
+            <w:tc>
+              <w:tcPr>
+                <w:tcW w:w="2116" w:type="dxa"/>
+                <w:tcBorders>
+                  <w:top w:val="single" w:sz="18" w:space="0" w:color="000000" w:themeColor="text1"/>
+                  <w:left w:val="single" w:sz="12" w:space="0" w:color="FFFFFF" w:themeColor="background1"/>
+                  <w:bottom w:val="single" w:sz="12" w:space="0" w:color="FFFFFF" w:themeColor="background1"/>
+                  <w:right w:val="single" w:sz="12" w:space="0" w:color="FFFFFF" w:themeColor="background1"/>
+                </w:tcBorders>
+              </w:tcPr>
+              <w:p>
+                <w:r>
+                  <w:t>€</w:t>
+                </w:r>
+                <w:r>
+                  <w:t>11600</w:t>
+                </w:r>
+                <w:r>
+                  <w:t>,00</w:t>
+                </w:r>
+              </w:p>
+            </w:tc>
+            <w:tc>
+              <w:tcPr>
+                <w:tcW w:w="708" w:type="dxa"/>
+                <w:tcBorders>
+                  <w:top w:val="single" w:sz="18" w:space="0" w:color="000000" w:themeColor="text1"/>
+                  <w:left w:val="single" w:sz="12" w:space="0" w:color="FFFFFF" w:themeColor="background1"/>
+                  <w:bottom w:val="single" w:sz="12" w:space="0" w:color="FFFFFF" w:themeColor="background1"/>
+                  <w:right w:val="single" w:sz="12" w:space="0" w:color="FFFFFF" w:themeColor="background1"/>
+                </w:tcBorders>
+              </w:tcPr>
+              <w:p/>
             </w:tc>
           </w:tr>
           <w:tr>
             <w:tc>
               <w:tcPr>
-                <w:tcW w:w="1995" w:type="dxa"/>
+                <w:tcW w:w="1714" w:type="dxa"/>
+                <w:tcBorders>
+                  <w:top w:val="single" w:sz="12" w:space="0" w:color="FFFFFF" w:themeColor="background1"/>
+                  <w:left w:val="single" w:sz="12" w:space="0" w:color="FFFFFF" w:themeColor="background1"/>
+                  <w:bottom w:val="single" w:sz="12" w:space="0" w:color="FFFFFF" w:themeColor="background1"/>
+                  <w:right w:val="single" w:sz="12" w:space="0" w:color="FFFFFF" w:themeColor="background1"/>
+                </w:tcBorders>
+              </w:tcPr>
+              <w:p/>
+            </w:tc>
+            <w:tc>
+              <w:tcPr>
+                <w:tcW w:w="2998" w:type="dxa"/>
+                <w:tcBorders>
+                  <w:top w:val="single" w:sz="12" w:space="0" w:color="FFFFFF" w:themeColor="background1"/>
+                  <w:left w:val="single" w:sz="12" w:space="0" w:color="FFFFFF" w:themeColor="background1"/>
+                  <w:bottom w:val="single" w:sz="12" w:space="0" w:color="FFFFFF" w:themeColor="background1"/>
+                  <w:right w:val="single" w:sz="12" w:space="0" w:color="FFFFFF" w:themeColor="background1"/>
+                </w:tcBorders>
+              </w:tcPr>
+              <w:p/>
+            </w:tc>
+            <w:tc>
+              <w:tcPr>
+                <w:tcW w:w="1506" w:type="dxa"/>
+                <w:tcBorders>
+                  <w:top w:val="single" w:sz="12" w:space="0" w:color="FFFFFF" w:themeColor="background1"/>
+                  <w:left w:val="single" w:sz="12" w:space="0" w:color="FFFFFF" w:themeColor="background1"/>
+                  <w:bottom w:val="single" w:sz="18" w:space="0" w:color="000000" w:themeColor="text1"/>
+                  <w:right w:val="single" w:sz="12" w:space="0" w:color="FFFFFF" w:themeColor="background1"/>
+                </w:tcBorders>
               </w:tcPr>
               <w:p>
                 <w:pPr>
-                  <w:rPr>
-                    <w:i/>
+                  <w:ind w:left="708" w:hanging="708"/>
+                  <w:rPr>
+                    <w:b/>
                   </w:rPr>
                 </w:pPr>
                 <w:r>
                   <w:rPr>
-                    <w:i/>
-                  </w:rPr>
-                  <w:t>Voorbereidend onderzoek</w:t>
+                    <w:b/>
+                  </w:rPr>
+                  <w:t xml:space="preserve">BTW </w:t>
+                </w:r>
+                <w:r>
+                  <w:rPr>
+                    <w:b/>
+                  </w:rPr>
+                  <w:t>21</w:t>
+                </w:r>
+                <w:r>
+                  <w:rPr>
+                    <w:b/>
+                  </w:rPr>
+                  <w:t>%:</w:t>
                 </w:r>
               </w:p>
             </w:tc>
             <w:tc>
               <w:tcPr>
-                <w:tcW w:w="1800" w:type="dxa"/>
+                <w:tcW w:w="2116" w:type="dxa"/>
+                <w:tcBorders>
+                  <w:top w:val="single" w:sz="12" w:space="0" w:color="FFFFFF" w:themeColor="background1"/>
+                  <w:left w:val="single" w:sz="12" w:space="0" w:color="FFFFFF" w:themeColor="background1"/>
+                  <w:bottom w:val="single" w:sz="18" w:space="0" w:color="000000" w:themeColor="text1"/>
+                  <w:right w:val="single" w:sz="12" w:space="0" w:color="FFFFFF" w:themeColor="background1"/>
+                </w:tcBorders>
+              </w:tcPr>
+              <w:p>
+                <w:r>
+                  <w:t xml:space="preserve">  </w:t>
+                </w:r>
+                <w:r>
+                  <w:t>€</w:t>
+                </w:r>
+                <w:r>
+                  <w:t>2436</w:t>
+                </w:r>
+                <w:r>
+                  <w:t>,00</w:t>
+                </w:r>
+              </w:p>
+            </w:tc>
+            <w:tc>
+              <w:tcPr>
+                <w:tcW w:w="708" w:type="dxa"/>
+                <w:tcBorders>
+                  <w:top w:val="single" w:sz="12" w:space="0" w:color="FFFFFF" w:themeColor="background1"/>
+                  <w:left w:val="single" w:sz="12" w:space="0" w:color="FFFFFF" w:themeColor="background1"/>
+                  <w:bottom w:val="single" w:sz="12" w:space="0" w:color="FFFFFF" w:themeColor="background1"/>
+                  <w:right w:val="single" w:sz="12" w:space="0" w:color="FFFFFF" w:themeColor="background1"/>
+                </w:tcBorders>
+              </w:tcPr>
+              <w:p/>
+            </w:tc>
+          </w:tr>
+          <w:tr>
+            <w:tc>
+              <w:tcPr>
+                <w:tcW w:w="1714" w:type="dxa"/>
+                <w:tcBorders>
+                  <w:top w:val="single" w:sz="12" w:space="0" w:color="FFFFFF" w:themeColor="background1"/>
+                  <w:left w:val="single" w:sz="12" w:space="0" w:color="FFFFFF" w:themeColor="background1"/>
+                  <w:bottom w:val="single" w:sz="12" w:space="0" w:color="FFFFFF" w:themeColor="background1"/>
+                  <w:right w:val="single" w:sz="12" w:space="0" w:color="FFFFFF" w:themeColor="background1"/>
+                </w:tcBorders>
+              </w:tcPr>
+              <w:p/>
+            </w:tc>
+            <w:tc>
+              <w:tcPr>
+                <w:tcW w:w="2998" w:type="dxa"/>
+                <w:tcBorders>
+                  <w:top w:val="single" w:sz="12" w:space="0" w:color="FFFFFF" w:themeColor="background1"/>
+                  <w:left w:val="single" w:sz="12" w:space="0" w:color="FFFFFF" w:themeColor="background1"/>
+                  <w:bottom w:val="single" w:sz="12" w:space="0" w:color="FFFFFF" w:themeColor="background1"/>
+                  <w:right w:val="single" w:sz="12" w:space="0" w:color="FFFFFF" w:themeColor="background1"/>
+                </w:tcBorders>
+              </w:tcPr>
+              <w:p/>
+            </w:tc>
+            <w:tc>
+              <w:tcPr>
+                <w:tcW w:w="1506" w:type="dxa"/>
+                <w:tcBorders>
+                  <w:top w:val="single" w:sz="18" w:space="0" w:color="000000" w:themeColor="text1"/>
+                  <w:left w:val="single" w:sz="12" w:space="0" w:color="FFFFFF" w:themeColor="background1"/>
+                  <w:bottom w:val="single" w:sz="12" w:space="0" w:color="FFFFFF" w:themeColor="background1"/>
+                  <w:right w:val="single" w:sz="12" w:space="0" w:color="FFFFFF" w:themeColor="background1"/>
+                </w:tcBorders>
               </w:tcPr>
               <w:p>
                 <w:pPr>
                   <w:rPr>
-                    <w:i/>
+                    <w:b/>
                   </w:rPr>
                 </w:pPr>
                 <w:r>
                   <w:rPr>
-                    <w:i/>
-                  </w:rPr>
-                  <w:t>15</w:t>
+                    <w:b/>
+                  </w:rPr>
+                  <w:t>Totaal:</w:t>
                 </w:r>
               </w:p>
             </w:tc>
             <w:tc>
               <w:tcPr>
-                <w:tcW w:w="1757" w:type="dxa"/>
+                <w:tcW w:w="2116" w:type="dxa"/>
+                <w:tcBorders>
+                  <w:top w:val="single" w:sz="18" w:space="0" w:color="000000" w:themeColor="text1"/>
+                  <w:left w:val="single" w:sz="12" w:space="0" w:color="FFFFFF" w:themeColor="background1"/>
+                  <w:bottom w:val="single" w:sz="12" w:space="0" w:color="FFFFFF" w:themeColor="background1"/>
+                  <w:right w:val="single" w:sz="12" w:space="0" w:color="FFFFFF" w:themeColor="background1"/>
+                </w:tcBorders>
+                <w:shd w:val="clear" w:color="auto" w:fill="FFFFFF" w:themeFill="background1"/>
               </w:tcPr>
               <w:p>
-                <w:pPr>
-                  <w:rPr>
-                    <w:i/>
-                  </w:rPr>
-                </w:pPr>
-                <w:r>
-                  <w:rPr>
-                    <w:i/>
-                  </w:rPr>
-                  <w:t>50</w:t>
+                <w:r>
+                  <w:t>€</w:t>
+                </w:r>
+                <w:r>
+                  <w:t>14036</w:t>
+                </w:r>
+                <w:r>
+                  <w:t>,00</w:t>
                 </w:r>
               </w:p>
             </w:tc>
             <w:tc>
               <w:tcPr>
-                <w:tcW w:w="1706" w:type="dxa"/>
-              </w:tcPr>
-              <w:p>
-                <w:pPr>
-                  <w:rPr>
-                    <w:i/>
-                  </w:rPr>
-                </w:pPr>
-                <w:r>
-                  <w:rPr>
-                    <w:i/>
-                  </w:rPr>
-                  <w:t>€3000</w:t>
-                </w:r>
-              </w:p>
-            </w:tc>
-            <w:tc>
-              <w:tcPr>
-                <w:tcW w:w="2033" w:type="dxa"/>
-              </w:tcPr>
-              <w:p>
-                <w:pPr>
-                  <w:rPr>
-                    <w:i/>
-                  </w:rPr>
-                </w:pPr>
-                <w:r>
-                  <w:rPr>
-                    <w:i/>
-                  </w:rPr>
-                  <w:t>€9000</w:t>
-                </w:r>
-              </w:p>
-            </w:tc>
-          </w:tr>
-          <w:tr>
-            <w:tc>
-              <w:tcPr>
-                <w:tcW w:w="1995" w:type="dxa"/>
-              </w:tcPr>
-              <w:p>
-                <w:pPr>
-                  <w:rPr>
-                    <w:i/>
-                  </w:rPr>
-                </w:pPr>
-                <w:r>
-                  <w:rPr>
-                    <w:i/>
-                  </w:rPr>
-                  <w:t>Realiseren van de applicatie</w:t>
-                </w:r>
-              </w:p>
-            </w:tc>
-            <w:tc>
-              <w:tcPr>
-                <w:tcW w:w="1800" w:type="dxa"/>
-              </w:tcPr>
-              <w:p>
-                <w:pPr>
-                  <w:rPr>
-                    <w:i/>
-                  </w:rPr>
-                </w:pPr>
-                <w:r>
-                  <w:rPr>
-                    <w:i/>
-                  </w:rPr>
-                  <w:t>15</w:t>
-                </w:r>
-              </w:p>
-            </w:tc>
-            <w:tc>
-              <w:tcPr>
-                <w:tcW w:w="1757" w:type="dxa"/>
-              </w:tcPr>
-              <w:p>
-                <w:pPr>
-                  <w:rPr>
-                    <w:i/>
-                  </w:rPr>
-                </w:pPr>
-                <w:r>
-                  <w:rPr>
-                    <w:i/>
-                  </w:rPr>
-                  <w:t>50</w:t>
-                </w:r>
-              </w:p>
-            </w:tc>
-            <w:tc>
-              <w:tcPr>
-                <w:tcW w:w="1706" w:type="dxa"/>
-              </w:tcPr>
-              <w:p>
-                <w:pPr>
-                  <w:rPr>
-                    <w:i/>
-                  </w:rPr>
-                </w:pPr>
-                <w:r>
-                  <w:rPr>
-                    <w:i/>
-                  </w:rPr>
-                  <w:t>€3400</w:t>
-                </w:r>
-              </w:p>
-            </w:tc>
-            <w:tc>
-              <w:tcPr>
-                <w:tcW w:w="2033" w:type="dxa"/>
-              </w:tcPr>
-              <w:p>
-                <w:pPr>
-                  <w:rPr>
-                    <w:i/>
-                  </w:rPr>
-                </w:pPr>
-                <w:r>
-                  <w:rPr>
-                    <w:i/>
-                  </w:rPr>
-                  <w:t>€10000</w:t>
-                </w:r>
-              </w:p>
-            </w:tc>
-          </w:tr>
-          <w:tr>
-            <w:tc>
-              <w:tcPr>
-                <w:tcW w:w="1995" w:type="dxa"/>
-              </w:tcPr>
-              <w:p>
-                <w:pPr>
-                  <w:rPr>
-                    <w:i/>
-                  </w:rPr>
-                </w:pPr>
-                <w:r>
-                  <w:rPr>
-                    <w:i/>
-                  </w:rPr>
-                  <w:t>Testen van de applicatie</w:t>
-                </w:r>
-              </w:p>
-            </w:tc>
-            <w:tc>
-              <w:tcPr>
-                <w:tcW w:w="1800" w:type="dxa"/>
-              </w:tcPr>
-              <w:p>
-                <w:pPr>
-                  <w:rPr>
-                    <w:i/>
-                  </w:rPr>
-                </w:pPr>
-                <w:r>
-                  <w:rPr>
-                    <w:i/>
-                  </w:rPr>
-                  <w:t>10</w:t>
-                </w:r>
-              </w:p>
-            </w:tc>
-            <w:tc>
-              <w:tcPr>
-                <w:tcW w:w="1757" w:type="dxa"/>
-              </w:tcPr>
-              <w:p>
-                <w:pPr>
-                  <w:rPr>
-                    <w:i/>
-                  </w:rPr>
-                </w:pPr>
-                <w:r>
-                  <w:rPr>
-                    <w:i/>
-                  </w:rPr>
-                  <w:t>50</w:t>
-                </w:r>
-              </w:p>
-            </w:tc>
-            <w:tc>
-              <w:tcPr>
-                <w:tcW w:w="1706" w:type="dxa"/>
-              </w:tcPr>
-              <w:p>
-                <w:pPr>
-                  <w:rPr>
-                    <w:i/>
-                  </w:rPr>
-                </w:pPr>
-                <w:r>
-                  <w:rPr>
-                    <w:i/>
-                  </w:rPr>
-                  <w:t>€2400</w:t>
-                </w:r>
-              </w:p>
-            </w:tc>
-            <w:tc>
-              <w:tcPr>
-                <w:tcW w:w="2033" w:type="dxa"/>
-              </w:tcPr>
-              <w:p>
-                <w:pPr>
-                  <w:rPr>
-                    <w:i/>
-                  </w:rPr>
-                </w:pPr>
-                <w:r>
-                  <w:rPr>
-                    <w:i/>
-                  </w:rPr>
-                  <w:t>€7000</w:t>
-                </w:r>
-              </w:p>
+                <w:tcW w:w="708" w:type="dxa"/>
+                <w:tcBorders>
+                  <w:top w:val="single" w:sz="12" w:space="0" w:color="FFFFFF" w:themeColor="background1"/>
+                  <w:left w:val="single" w:sz="12" w:space="0" w:color="FFFFFF" w:themeColor="background1"/>
+                  <w:bottom w:val="single" w:sz="12" w:space="0" w:color="FFFFFF" w:themeColor="background1"/>
+                  <w:right w:val="single" w:sz="12" w:space="0" w:color="FFFFFF" w:themeColor="background1"/>
+                </w:tcBorders>
+              </w:tcPr>
+              <w:p/>
             </w:tc>
           </w:tr>
         </w:tbl>
         <w:p/>
         <w:p/>
+        <w:p>
+          <w:r>
+            <w:t>We hopen u hiermee voldoende geïnformeerd te hebben.</w:t>
+          </w:r>
+        </w:p>
+        <w:p>
+          <w:r>
+            <w:t>Met vriendelijke groet,</w:t>
+          </w:r>
+        </w:p>
+        <w:p>
+          <w:r>
+            <w:t>Steven Logghe, Tom Smits en Santino Bonora</w:t>
+          </w:r>
+        </w:p>
         <w:p/>
-        <w:p/>
-        <w:p/>
-        <w:p/>
-        <w:p/>
-        <w:p/>
-        <w:p/>
+        <w:p>
+          <w:pPr>
+            <w:ind w:left="4248"/>
+          </w:pPr>
+        </w:p>
+        <w:p>
+          <w:pPr>
+            <w:ind w:left="4248"/>
+          </w:pPr>
+          <w:r>
+            <w:t>Akkoord:</w:t>
+          </w:r>
+          <w:r>
+            <w:t xml:space="preserve"> </w:t>
+          </w:r>
+          <w:r>
+            <w:t>_____</w:t>
+          </w:r>
+          <w:r>
+            <w:t>_________________________</w:t>
+          </w:r>
+          <w:r>
+            <w:br/>
+          </w:r>
+          <w:r>
+            <w:tab/>
+          </w:r>
+          <w:r>
+            <w:tab/>
+          </w:r>
+          <w:r>
+            <w:tab/>
+          </w:r>
+          <w:r>
+            <w:tab/>
+          </w:r>
+        </w:p>
+        <w:p>
+          <w:pPr>
+            <w:ind w:left="4956" w:firstLine="708"/>
+          </w:pPr>
+          <w:r>
+            <w:br w:type="column"/>
+          </w:r>
+          <w:r>
+            <w:lastRenderedPageBreak/>
+            <w:tab/>
+          </w:r>
+        </w:p>
         <w:p>
           <w:pPr>
             <w:pStyle w:val="Heading1"/>
           </w:pPr>
-          <w:bookmarkStart w:id="10" w:name="_Toc431377770"/>
+          <w:bookmarkStart w:id="8" w:name="_Toc431895690"/>
           <w:r>
             <w:t>Afsluiting</w:t>
           </w:r>
-          <w:bookmarkEnd w:id="10"/>
+          <w:bookmarkEnd w:id="8"/>
         </w:p>
         <w:p>
           <w:r>
@@ -2510,18 +3306,36 @@
         </w:p>
       </w:sdtContent>
     </w:sdt>
+    <w:p/>
+    <w:p/>
+    <w:p/>
+    <w:p/>
     <w:p>
-      <w:pPr>
-        <w:pStyle w:val="Heading2"/>
-        <w:rPr>
-          <w:rFonts w:cs="Arial"/>
-          <w:sz w:val="22"/>
-          <w:szCs w:val="22"/>
-        </w:rPr>
-      </w:pPr>
+      <w:r>
+        <w:tab/>
+      </w:r>
+      <w:r>
+        <w:tab/>
+      </w:r>
+      <w:r>
+        <w:tab/>
+      </w:r>
+      <w:r>
+        <w:tab/>
+      </w:r>
+      <w:r>
+        <w:tab/>
+      </w:r>
+      <w:r>
+        <w:tab/>
+      </w:r>
+    </w:p>
+    <w:p>
+      <w:bookmarkStart w:id="9" w:name="_GoBack"/>
+      <w:bookmarkEnd w:id="9"/>
     </w:p>
     <w:sectPr>
-      <w:footerReference w:type="default" r:id="rId11"/>
+      <w:footerReference w:type="default" r:id="rId10"/>
       <w:pgSz w:w="11906" w:h="16838"/>
       <w:pgMar w:top="1417" w:right="1417" w:bottom="1417" w:left="1417" w:header="708" w:footer="708" w:gutter="0"/>
       <w:pgNumType w:start="0"/>
@@ -2601,7 +3415,7 @@
             <w:bCs/>
             <w:noProof/>
           </w:rPr>
-          <w:t>5</w:t>
+          <w:t>6</w:t>
         </w:r>
         <w:r>
           <w:rPr>
@@ -4808,7 +5622,7 @@
 </file>
 
 <file path=customXml/itemProps2.xml><?xml version="1.0" encoding="utf-8"?>
-<ds:datastoreItem xmlns:ds="http://schemas.openxmlformats.org/officeDocument/2006/customXml" ds:itemID="{B03D3448-9802-4A2B-8E43-0116702BEDD5}">
+<ds:datastoreItem xmlns:ds="http://schemas.openxmlformats.org/officeDocument/2006/customXml" ds:itemID="{12C4AB30-7920-4828-87A9-26F0A04DA74B}">
   <ds:schemaRefs>
     <ds:schemaRef ds:uri="http://schemas.openxmlformats.org/officeDocument/2006/bibliography"/>
   </ds:schemaRefs>

</xml_diff>